<commit_message>
Atualização e correções do documento DPEAP_RLT_20111205.docx
</commit_message>
<xml_diff>
--- a/Dot Project EAP/3. System Test/DPEAP_RLT_20111205.docx
+++ b/Dot Project EAP/3. System Test/DPEAP_RLT_20111205.docx
@@ -4,22 +4,30 @@
   <w:body>
     <w:p>
       <w:pPr>
-        <w:pStyle w:val="Title"/>
+        <w:pStyle w:val="Ttulo"/>
         <w:jc w:val="right"/>
         <w:rPr>
           <w:lang w:val="pt-BR"/>
         </w:rPr>
       </w:pPr>
-      <w:r>
-        <w:rPr>
-          <w:lang w:val="pt-BR"/>
-        </w:rPr>
-        <w:t>Dot Project EAP</w:t>
-      </w:r>
-    </w:p>
-    <w:p>
-      <w:pPr>
-        <w:pStyle w:val="Title"/>
+      <w:proofErr w:type="spellStart"/>
+      <w:r>
+        <w:rPr>
+          <w:lang w:val="pt-BR"/>
+        </w:rPr>
+        <w:t>Dot</w:t>
+      </w:r>
+      <w:proofErr w:type="spellEnd"/>
+      <w:r>
+        <w:rPr>
+          <w:lang w:val="pt-BR"/>
+        </w:rPr>
+        <w:t xml:space="preserve"> Project EAP</w:t>
+      </w:r>
+    </w:p>
+    <w:p>
+      <w:pPr>
+        <w:pStyle w:val="Ttulo"/>
         <w:jc w:val="right"/>
         <w:rPr>
           <w:lang w:val="pt-BR"/>
@@ -58,7 +66,7 @@
     </w:p>
     <w:p>
       <w:pPr>
-        <w:pStyle w:val="Title"/>
+        <w:pStyle w:val="Ttulo"/>
         <w:jc w:val="right"/>
         <w:rPr>
           <w:lang w:val="pt-BR"/>
@@ -67,7 +75,7 @@
     </w:p>
     <w:p>
       <w:pPr>
-        <w:pStyle w:val="Title"/>
+        <w:pStyle w:val="Ttulo"/>
         <w:jc w:val="right"/>
         <w:rPr>
           <w:sz w:val="28"/>
@@ -102,7 +110,7 @@
     </w:p>
     <w:p>
       <w:pPr>
-        <w:pStyle w:val="Title"/>
+        <w:pStyle w:val="Ttulo"/>
         <w:rPr>
           <w:sz w:val="28"/>
           <w:szCs w:val="28"/>
@@ -133,7 +141,7 @@
     </w:p>
     <w:p>
       <w:pPr>
-        <w:pStyle w:val="Title"/>
+        <w:pStyle w:val="Ttulo"/>
         <w:rPr>
           <w:lang w:val="pt-BR"/>
         </w:rPr>
@@ -369,12 +377,121 @@
               </w:rPr>
               <w:t xml:space="preserve">Criação do documento e de seu </w:t>
             </w:r>
+            <w:proofErr w:type="spellStart"/>
             <w:r>
               <w:rPr>
                 <w:i/>
                 <w:lang w:val="pt-BR"/>
               </w:rPr>
               <w:t>template</w:t>
+            </w:r>
+            <w:proofErr w:type="spellEnd"/>
+          </w:p>
+        </w:tc>
+        <w:tc>
+          <w:tcPr>
+            <w:tcW w:w="2304" w:type="dxa"/>
+            <w:tcBorders>
+              <w:top w:val="single" w:sz="6" w:space="0" w:color="auto"/>
+              <w:left w:val="single" w:sz="6" w:space="0" w:color="auto"/>
+              <w:bottom w:val="single" w:sz="6" w:space="0" w:color="auto"/>
+              <w:right w:val="single" w:sz="6" w:space="0" w:color="auto"/>
+            </w:tcBorders>
+          </w:tcPr>
+          <w:p>
+            <w:pPr>
+              <w:pStyle w:val="Tabletext"/>
+              <w:rPr>
+                <w:lang w:val="pt-BR"/>
+              </w:rPr>
+            </w:pPr>
+            <w:r>
+              <w:t xml:space="preserve">José Carlos, </w:t>
+            </w:r>
+            <w:proofErr w:type="spellStart"/>
+            <w:r>
+              <w:t>Guilherme</w:t>
+            </w:r>
+            <w:proofErr w:type="spellEnd"/>
+            <w:r>
+              <w:t xml:space="preserve"> Fay</w:t>
+            </w:r>
+          </w:p>
+        </w:tc>
+      </w:tr>
+      <w:tr>
+        <w:tc>
+          <w:tcPr>
+            <w:tcW w:w="2304" w:type="dxa"/>
+            <w:tcBorders>
+              <w:top w:val="single" w:sz="6" w:space="0" w:color="auto"/>
+              <w:left w:val="single" w:sz="6" w:space="0" w:color="auto"/>
+              <w:bottom w:val="single" w:sz="6" w:space="0" w:color="auto"/>
+              <w:right w:val="single" w:sz="6" w:space="0" w:color="auto"/>
+            </w:tcBorders>
+          </w:tcPr>
+          <w:p>
+            <w:pPr>
+              <w:pStyle w:val="Tabletext"/>
+              <w:rPr>
+                <w:lang w:val="pt-BR"/>
+              </w:rPr>
+            </w:pPr>
+            <w:r>
+              <w:rPr>
+                <w:lang w:val="pt-BR"/>
+              </w:rPr>
+              <w:t>05/12/11</w:t>
+            </w:r>
+          </w:p>
+        </w:tc>
+        <w:tc>
+          <w:tcPr>
+            <w:tcW w:w="1152" w:type="dxa"/>
+            <w:tcBorders>
+              <w:top w:val="single" w:sz="6" w:space="0" w:color="auto"/>
+              <w:left w:val="single" w:sz="6" w:space="0" w:color="auto"/>
+              <w:bottom w:val="single" w:sz="6" w:space="0" w:color="auto"/>
+              <w:right w:val="single" w:sz="6" w:space="0" w:color="auto"/>
+            </w:tcBorders>
+          </w:tcPr>
+          <w:p>
+            <w:pPr>
+              <w:pStyle w:val="Tabletext"/>
+              <w:rPr>
+                <w:lang w:val="pt-BR"/>
+              </w:rPr>
+            </w:pPr>
+            <w:r>
+              <w:rPr>
+                <w:lang w:val="pt-BR"/>
+              </w:rPr>
+              <w:t>1.1</w:t>
+            </w:r>
+          </w:p>
+        </w:tc>
+        <w:tc>
+          <w:tcPr>
+            <w:tcW w:w="3744" w:type="dxa"/>
+            <w:tcBorders>
+              <w:top w:val="single" w:sz="6" w:space="0" w:color="auto"/>
+              <w:left w:val="single" w:sz="6" w:space="0" w:color="auto"/>
+              <w:bottom w:val="single" w:sz="6" w:space="0" w:color="auto"/>
+              <w:right w:val="single" w:sz="6" w:space="0" w:color="auto"/>
+            </w:tcBorders>
+          </w:tcPr>
+          <w:p>
+            <w:pPr>
+              <w:pStyle w:val="Tabletext"/>
+              <w:rPr>
+                <w:lang w:val="pt-BR"/>
+              </w:rPr>
+            </w:pPr>
+            <w:r>
+              <w:rPr>
+                <w:lang w:val="pt-BR"/>
+              </w:rPr>
+              <w:t>Revisão e finalização do documento</w:t>
             </w:r>
           </w:p>
         </w:tc>
@@ -396,8 +513,32 @@
               </w:rPr>
             </w:pPr>
             <w:r>
-              <w:t>José Carlos, Guilherme Fay</w:t>
+              <w:rPr>
+                <w:lang w:val="pt-BR"/>
+              </w:rPr>
+              <w:t>J</w:t>
             </w:r>
+            <w:proofErr w:type="spellStart"/>
+            <w:r>
+              <w:t>osé</w:t>
+            </w:r>
+            <w:proofErr w:type="spellEnd"/>
+            <w:r>
+              <w:t xml:space="preserve"> Carlos, </w:t>
+            </w:r>
+            <w:proofErr w:type="spellStart"/>
+            <w:r>
+              <w:t>Guilherme</w:t>
+            </w:r>
+            <w:proofErr w:type="spellEnd"/>
+            <w:r>
+              <w:t xml:space="preserve"> </w:t>
+            </w:r>
+            <w:proofErr w:type="gramStart"/>
+            <w:r>
+              <w:t>Fay</w:t>
+            </w:r>
+            <w:proofErr w:type="gramEnd"/>
           </w:p>
         </w:tc>
       </w:tr>
@@ -411,11 +552,13 @@
     </w:p>
     <w:p>
       <w:pPr>
-        <w:pStyle w:val="Title"/>
-        <w:rPr>
-          <w:lang w:val="pt-BR"/>
-        </w:rPr>
-      </w:pPr>
+        <w:pStyle w:val="Ttulo"/>
+        <w:rPr>
+          <w:lang w:val="pt-BR"/>
+        </w:rPr>
+      </w:pPr>
+      <w:bookmarkStart w:id="0" w:name="_GoBack"/>
+      <w:bookmarkEnd w:id="0"/>
       <w:r>
         <w:rPr>
           <w:lang w:val="pt-BR"/>
@@ -432,7 +575,7 @@
     </w:p>
     <w:p>
       <w:pPr>
-        <w:pStyle w:val="TOC1"/>
+        <w:pStyle w:val="Sumrio1"/>
         <w:rPr>
           <w:rFonts w:asciiTheme="minorHAnsi" w:eastAsiaTheme="minorEastAsia" w:hAnsiTheme="minorHAnsi" w:cstheme="minorBidi"/>
           <w:noProof/>
@@ -514,7 +657,7 @@
     </w:p>
     <w:p>
       <w:pPr>
-        <w:pStyle w:val="TOC2"/>
+        <w:pStyle w:val="Sumrio2"/>
         <w:rPr>
           <w:rFonts w:asciiTheme="minorHAnsi" w:eastAsiaTheme="minorEastAsia" w:hAnsiTheme="minorHAnsi" w:cstheme="minorBidi"/>
           <w:noProof/>
@@ -578,7 +721,7 @@
     </w:p>
     <w:p>
       <w:pPr>
-        <w:pStyle w:val="TOC2"/>
+        <w:pStyle w:val="Sumrio2"/>
         <w:rPr>
           <w:rFonts w:asciiTheme="minorHAnsi" w:eastAsiaTheme="minorEastAsia" w:hAnsiTheme="minorHAnsi" w:cstheme="minorBidi"/>
           <w:noProof/>
@@ -642,7 +785,7 @@
     </w:p>
     <w:p>
       <w:pPr>
-        <w:pStyle w:val="TOC2"/>
+        <w:pStyle w:val="Sumrio2"/>
         <w:rPr>
           <w:rFonts w:asciiTheme="minorHAnsi" w:eastAsiaTheme="minorEastAsia" w:hAnsiTheme="minorHAnsi" w:cstheme="minorBidi"/>
           <w:noProof/>
@@ -706,7 +849,7 @@
     </w:p>
     <w:p>
       <w:pPr>
-        <w:pStyle w:val="TOC2"/>
+        <w:pStyle w:val="Sumrio2"/>
         <w:rPr>
           <w:rFonts w:asciiTheme="minorHAnsi" w:eastAsiaTheme="minorEastAsia" w:hAnsiTheme="minorHAnsi" w:cstheme="minorBidi"/>
           <w:noProof/>
@@ -770,7 +913,7 @@
     </w:p>
     <w:p>
       <w:pPr>
-        <w:pStyle w:val="TOC2"/>
+        <w:pStyle w:val="Sumrio2"/>
         <w:rPr>
           <w:rFonts w:asciiTheme="minorHAnsi" w:eastAsiaTheme="minorEastAsia" w:hAnsiTheme="minorHAnsi" w:cstheme="minorBidi"/>
           <w:noProof/>
@@ -834,7 +977,7 @@
     </w:p>
     <w:p>
       <w:pPr>
-        <w:pStyle w:val="TOC1"/>
+        <w:pStyle w:val="Sumrio1"/>
         <w:rPr>
           <w:rFonts w:asciiTheme="minorHAnsi" w:eastAsiaTheme="minorEastAsia" w:hAnsiTheme="minorHAnsi" w:cstheme="minorBidi"/>
           <w:noProof/>
@@ -898,7 +1041,7 @@
     </w:p>
     <w:p>
       <w:pPr>
-        <w:pStyle w:val="TOC1"/>
+        <w:pStyle w:val="Sumrio1"/>
         <w:rPr>
           <w:rFonts w:asciiTheme="minorHAnsi" w:eastAsiaTheme="minorEastAsia" w:hAnsiTheme="minorHAnsi" w:cstheme="minorBidi"/>
           <w:noProof/>
@@ -962,7 +1105,7 @@
     </w:p>
     <w:p>
       <w:pPr>
-        <w:pStyle w:val="Title"/>
+        <w:pStyle w:val="Ttulo"/>
         <w:rPr>
           <w:lang w:val="pt-BR"/>
         </w:rPr>
@@ -1019,56 +1162,56 @@
     </w:p>
     <w:p>
       <w:pPr>
-        <w:pStyle w:val="Heading1"/>
+        <w:pStyle w:val="Ttulo1"/>
         <w:ind w:left="1080" w:hanging="360"/>
         <w:rPr>
           <w:lang w:val="pt-BR"/>
         </w:rPr>
       </w:pPr>
-      <w:bookmarkStart w:id="0" w:name="_Toc456600917"/>
-      <w:bookmarkStart w:id="1" w:name="_Toc456598586"/>
-      <w:bookmarkStart w:id="2" w:name="_Toc308973040"/>
+      <w:bookmarkStart w:id="1" w:name="_Toc456600917"/>
+      <w:bookmarkStart w:id="2" w:name="_Toc456598586"/>
+      <w:bookmarkStart w:id="3" w:name="_Toc308973040"/>
       <w:r>
         <w:rPr>
           <w:lang w:val="pt-BR"/>
         </w:rPr>
         <w:t>Introdução</w:t>
       </w:r>
-      <w:bookmarkEnd w:id="0"/>
       <w:bookmarkEnd w:id="1"/>
       <w:bookmarkEnd w:id="2"/>
-    </w:p>
-    <w:p>
-      <w:pPr>
-        <w:pStyle w:val="Heading2"/>
-        <w:rPr>
-          <w:lang w:val="pt-BR"/>
-        </w:rPr>
-      </w:pPr>
-      <w:bookmarkStart w:id="3" w:name="_Toc456600918"/>
-      <w:bookmarkStart w:id="4" w:name="_Toc456598587"/>
-    </w:p>
-    <w:p>
-      <w:pPr>
-        <w:pStyle w:val="Heading2"/>
-        <w:rPr>
-          <w:lang w:val="pt-BR"/>
-        </w:rPr>
-      </w:pPr>
-      <w:bookmarkStart w:id="5" w:name="_Toc308973041"/>
+      <w:bookmarkEnd w:id="3"/>
+    </w:p>
+    <w:p>
+      <w:pPr>
+        <w:pStyle w:val="Ttulo2"/>
+        <w:rPr>
+          <w:lang w:val="pt-BR"/>
+        </w:rPr>
+      </w:pPr>
+      <w:bookmarkStart w:id="4" w:name="_Toc456600918"/>
+      <w:bookmarkStart w:id="5" w:name="_Toc456598587"/>
+    </w:p>
+    <w:p>
+      <w:pPr>
+        <w:pStyle w:val="Ttulo2"/>
+        <w:rPr>
+          <w:lang w:val="pt-BR"/>
+        </w:rPr>
+      </w:pPr>
+      <w:bookmarkStart w:id="6" w:name="_Toc308973041"/>
       <w:r>
         <w:rPr>
           <w:lang w:val="pt-BR"/>
         </w:rPr>
         <w:t>Finalidade</w:t>
       </w:r>
-      <w:bookmarkEnd w:id="3"/>
       <w:bookmarkEnd w:id="4"/>
       <w:bookmarkEnd w:id="5"/>
-    </w:p>
-    <w:p>
-      <w:pPr>
-        <w:pStyle w:val="BodyText"/>
+      <w:bookmarkEnd w:id="6"/>
+    </w:p>
+    <w:p>
+      <w:pPr>
+        <w:pStyle w:val="Corpodetexto"/>
         <w:ind w:left="0" w:firstLine="720"/>
         <w:rPr>
           <w:rStyle w:val="apple-style-span"/>
@@ -1080,22 +1223,15 @@
     </w:p>
     <w:p>
       <w:pPr>
-        <w:pStyle w:val="BodyText"/>
+        <w:pStyle w:val="Corpodetexto"/>
         <w:ind w:left="0" w:firstLine="720"/>
-        <w:rPr>
-          <w:rFonts w:ascii="Arial" w:hAnsi="Arial" w:cs="Arial"/>
-          <w:lang w:val="pt-PT"/>
-        </w:rPr>
-      </w:pPr>
-      <w:r>
         <w:rPr>
           <w:rStyle w:val="apple-style-span"/>
           <w:rFonts w:ascii="Arial" w:hAnsi="Arial" w:cs="Arial"/>
           <w:color w:val="000000"/>
           <w:lang w:val="pt-PT"/>
         </w:rPr>
-        <w:t>Este Relatório de Avaliação de Teste descreve os resultados dos testes</w:t>
-      </w:r>
+      </w:pPr>
       <w:r>
         <w:rPr>
           <w:rStyle w:val="apple-style-span"/>
@@ -1103,7 +1239,7 @@
           <w:color w:val="000000"/>
           <w:lang w:val="pt-PT"/>
         </w:rPr>
-        <w:t xml:space="preserve"> realizados em termos do</w:t>
+        <w:t>Este Relatório de Avaliação de Teste descreve os resultados dos testes</w:t>
       </w:r>
       <w:r>
         <w:rPr>
@@ -1112,7 +1248,7 @@
           <w:color w:val="000000"/>
           <w:lang w:val="pt-PT"/>
         </w:rPr>
-        <w:t xml:space="preserve"> que foi especificado no Plano de teste</w:t>
+        <w:t xml:space="preserve"> realizados em termos do</w:t>
       </w:r>
       <w:r>
         <w:rPr>
@@ -1121,8 +1257,9 @@
           <w:color w:val="000000"/>
           <w:lang w:val="pt-PT"/>
         </w:rPr>
-        <w:t xml:space="preserve"> versão </w:t>
-      </w:r>
+        <w:t xml:space="preserve"> que </w:t>
+      </w:r>
+      <w:proofErr w:type="gramStart"/>
       <w:r>
         <w:rPr>
           <w:rStyle w:val="apple-style-span"/>
@@ -1130,8 +1267,9 @@
           <w:color w:val="000000"/>
           <w:lang w:val="pt-PT"/>
         </w:rPr>
-        <w:t>1.4</w:t>
-      </w:r>
+        <w:t>foi</w:t>
+      </w:r>
+      <w:proofErr w:type="gramEnd"/>
       <w:r>
         <w:rPr>
           <w:rStyle w:val="apple-style-span"/>
@@ -1139,7 +1277,7 @@
           <w:color w:val="000000"/>
           <w:lang w:val="pt-PT"/>
         </w:rPr>
-        <w:t xml:space="preserve"> </w:t>
+        <w:t xml:space="preserve"> especificado no Plano de teste</w:t>
       </w:r>
       <w:r>
         <w:rPr>
@@ -1148,7 +1286,7 @@
           <w:color w:val="000000"/>
           <w:lang w:val="pt-PT"/>
         </w:rPr>
-        <w:t>DPEAP_PLT_20111204</w:t>
+        <w:t xml:space="preserve"> versão </w:t>
       </w:r>
       <w:r>
         <w:rPr>
@@ -1157,41 +1295,78 @@
           <w:color w:val="000000"/>
           <w:lang w:val="pt-PT"/>
         </w:rPr>
+        <w:t>1.4</w:t>
+      </w:r>
+      <w:r>
+        <w:rPr>
+          <w:rStyle w:val="apple-style-span"/>
+          <w:rFonts w:ascii="Arial" w:hAnsi="Arial" w:cs="Arial"/>
+          <w:color w:val="000000"/>
+          <w:lang w:val="pt-PT"/>
+        </w:rPr>
+        <w:t xml:space="preserve"> </w:t>
+      </w:r>
+      <w:r>
+        <w:rPr>
+          <w:rStyle w:val="apple-style-span"/>
+          <w:rFonts w:ascii="Arial" w:hAnsi="Arial" w:cs="Arial"/>
+          <w:color w:val="000000"/>
+          <w:lang w:val="pt-PT"/>
+        </w:rPr>
+        <w:t>DPEAP_PLT_20111204</w:t>
+      </w:r>
+      <w:r>
+        <w:rPr>
+          <w:rStyle w:val="apple-style-span"/>
+          <w:rFonts w:ascii="Arial" w:hAnsi="Arial" w:cs="Arial"/>
+          <w:color w:val="000000"/>
+          <w:lang w:val="pt-PT"/>
+        </w:rPr>
         <w:t>.</w:t>
       </w:r>
     </w:p>
     <w:p>
       <w:pPr>
-        <w:pStyle w:val="Heading2"/>
-        <w:rPr>
-          <w:lang w:val="pt-BR"/>
-        </w:rPr>
-      </w:pPr>
-      <w:bookmarkStart w:id="6" w:name="_Toc456600919"/>
-      <w:bookmarkStart w:id="7" w:name="_Toc456598588"/>
-      <w:bookmarkStart w:id="8" w:name="_Toc308973042"/>
+        <w:pStyle w:val="Corpodetexto"/>
+        <w:ind w:left="0" w:firstLine="720"/>
+        <w:rPr>
+          <w:rFonts w:ascii="Arial" w:hAnsi="Arial" w:cs="Arial"/>
+          <w:lang w:val="pt-PT"/>
+        </w:rPr>
+      </w:pPr>
+    </w:p>
+    <w:p>
+      <w:pPr>
+        <w:pStyle w:val="Ttulo2"/>
+        <w:rPr>
+          <w:lang w:val="pt-BR"/>
+        </w:rPr>
+      </w:pPr>
+      <w:bookmarkStart w:id="7" w:name="_Toc456600919"/>
+      <w:bookmarkStart w:id="8" w:name="_Toc456598588"/>
+      <w:bookmarkStart w:id="9" w:name="_Toc308973042"/>
       <w:r>
         <w:rPr>
           <w:lang w:val="pt-BR"/>
         </w:rPr>
         <w:t>Escopo</w:t>
       </w:r>
-      <w:bookmarkEnd w:id="6"/>
       <w:bookmarkEnd w:id="7"/>
       <w:bookmarkEnd w:id="8"/>
-    </w:p>
-    <w:p>
-      <w:pPr>
-        <w:pStyle w:val="BodyText"/>
-        <w:rPr>
-          <w:rFonts w:ascii="Arial" w:hAnsi="Arial" w:cs="Arial"/>
-          <w:lang w:val="pt-BR"/>
-        </w:rPr>
-      </w:pPr>
-    </w:p>
-    <w:p>
-      <w:pPr>
-        <w:pStyle w:val="BodyText"/>
+      <w:bookmarkEnd w:id="9"/>
+    </w:p>
+    <w:p>
+      <w:pPr>
+        <w:pStyle w:val="Corpodetexto"/>
+        <w:rPr>
+          <w:rFonts w:ascii="Arial" w:hAnsi="Arial" w:cs="Arial"/>
+          <w:lang w:val="pt-BR"/>
+        </w:rPr>
+      </w:pPr>
+    </w:p>
+    <w:p>
+      <w:pPr>
+        <w:pStyle w:val="Corpodetexto"/>
         <w:ind w:left="0" w:firstLine="720"/>
         <w:rPr>
           <w:rFonts w:ascii="Arial" w:hAnsi="Arial" w:cs="Arial"/>
@@ -1212,7 +1387,23 @@
           <w:rFonts w:ascii="Arial" w:hAnsi="Arial" w:cs="Arial"/>
           <w:lang w:val="pt-BR"/>
         </w:rPr>
-        <w:t>lidades implementadas somente no</w:t>
+        <w:t xml:space="preserve">lidades </w:t>
+      </w:r>
+      <w:proofErr w:type="gramStart"/>
+      <w:r>
+        <w:rPr>
+          <w:rFonts w:ascii="Arial" w:hAnsi="Arial" w:cs="Arial"/>
+          <w:lang w:val="pt-BR"/>
+        </w:rPr>
+        <w:t>implementadas</w:t>
+      </w:r>
+      <w:proofErr w:type="gramEnd"/>
+      <w:r>
+        <w:rPr>
+          <w:rFonts w:ascii="Arial" w:hAnsi="Arial" w:cs="Arial"/>
+          <w:lang w:val="pt-BR"/>
+        </w:rPr>
+        <w:t xml:space="preserve"> somente no</w:t>
       </w:r>
       <w:r>
         <w:rPr>
@@ -1228,6 +1419,7 @@
         </w:rPr>
         <w:t xml:space="preserve">, vide dentro do repositório do projeto a </w:t>
       </w:r>
+      <w:proofErr w:type="spellStart"/>
       <w:r>
         <w:rPr>
           <w:rFonts w:ascii="Arial" w:hAnsi="Arial" w:cs="Arial"/>
@@ -1236,13 +1428,23 @@
         </w:rPr>
         <w:t>tag</w:t>
       </w:r>
-      <w:r>
-        <w:rPr>
-          <w:rFonts w:ascii="Arial" w:hAnsi="Arial" w:cs="Arial"/>
-          <w:lang w:val="pt-BR"/>
-        </w:rPr>
-        <w:t xml:space="preserve"> referente a essa build. Esses serão</w:t>
-      </w:r>
+      <w:proofErr w:type="spellEnd"/>
+      <w:r>
+        <w:rPr>
+          <w:rFonts w:ascii="Arial" w:hAnsi="Arial" w:cs="Arial"/>
+          <w:lang w:val="pt-BR"/>
+        </w:rPr>
+        <w:t xml:space="preserve"> referente a essa build. </w:t>
+      </w:r>
+      <w:proofErr w:type="gramStart"/>
+      <w:r>
+        <w:rPr>
+          <w:rFonts w:ascii="Arial" w:hAnsi="Arial" w:cs="Arial"/>
+          <w:lang w:val="pt-BR"/>
+        </w:rPr>
+        <w:t>Esses serão</w:t>
+      </w:r>
+      <w:proofErr w:type="gramEnd"/>
       <w:r>
         <w:rPr>
           <w:rFonts w:ascii="Arial" w:hAnsi="Arial" w:cs="Arial"/>
@@ -1257,6 +1459,7 @@
         </w:rPr>
         <w:t xml:space="preserve"> realizados no </w:t>
       </w:r>
+      <w:proofErr w:type="spellStart"/>
       <w:r>
         <w:rPr>
           <w:rFonts w:ascii="Arial" w:hAnsi="Arial" w:cs="Arial"/>
@@ -1265,6 +1468,7 @@
         </w:rPr>
         <w:t>branch</w:t>
       </w:r>
+      <w:proofErr w:type="spellEnd"/>
       <w:r>
         <w:rPr>
           <w:rFonts w:ascii="Arial" w:hAnsi="Arial" w:cs="Arial"/>
@@ -1333,21 +1537,32 @@
           <w:rFonts w:ascii="Arial" w:hAnsi="Arial" w:cs="Arial"/>
           <w:lang w:val="pt-BR"/>
         </w:rPr>
-        <w:t>teste são:</w:t>
-      </w:r>
-      <w:r>
-        <w:rPr>
-          <w:rFonts w:ascii="Arial" w:hAnsi="Arial" w:cs="Arial"/>
-          <w:lang w:val="pt-BR"/>
-        </w:rPr>
-        <w:t>d</w:t>
-      </w:r>
-      <w:r>
-        <w:rPr>
-          <w:rFonts w:ascii="Arial" w:hAnsi="Arial" w:cs="Arial"/>
-          <w:lang w:val="pt-BR"/>
-        </w:rPr>
-        <w:t>as seguintes estórias:</w:t>
+        <w:t xml:space="preserve">teste </w:t>
+      </w:r>
+      <w:proofErr w:type="spellStart"/>
+      <w:proofErr w:type="gramStart"/>
+      <w:r>
+        <w:rPr>
+          <w:rFonts w:ascii="Arial" w:hAnsi="Arial" w:cs="Arial"/>
+          <w:lang w:val="pt-BR"/>
+        </w:rPr>
+        <w:t>são:</w:t>
+      </w:r>
+      <w:proofErr w:type="gramEnd"/>
+      <w:r>
+        <w:rPr>
+          <w:rFonts w:ascii="Arial" w:hAnsi="Arial" w:cs="Arial"/>
+          <w:lang w:val="pt-BR"/>
+        </w:rPr>
+        <w:t>das</w:t>
+      </w:r>
+      <w:proofErr w:type="spellEnd"/>
+      <w:r>
+        <w:rPr>
+          <w:rFonts w:ascii="Arial" w:hAnsi="Arial" w:cs="Arial"/>
+          <w:lang w:val="pt-BR"/>
+        </w:rPr>
+        <w:t xml:space="preserve"> seguintes estórias:</w:t>
       </w:r>
       <w:r>
         <w:rPr>
@@ -1361,7 +1576,7 @@
     </w:p>
     <w:p>
       <w:pPr>
-        <w:pStyle w:val="BodyText"/>
+        <w:pStyle w:val="Corpodetexto"/>
         <w:ind w:left="0" w:firstLine="720"/>
         <w:rPr>
           <w:rFonts w:ascii="Arial" w:hAnsi="Arial" w:cs="Arial"/>
@@ -1393,7 +1608,27 @@
           <w:i/>
           <w:lang w:val="pt-BR"/>
         </w:rPr>
-        <w:t>4- Excluir qualquer nó, com exceção de nó 0;</w:t>
+        <w:t xml:space="preserve">4- Excluir qualquer nó, com exceção de nó </w:t>
+      </w:r>
+      <w:proofErr w:type="gramStart"/>
+      <w:r>
+        <w:rPr>
+          <w:rFonts w:ascii="Arial" w:eastAsia="Arial" w:hAnsi="Arial" w:cs="Arial"/>
+          <w:b/>
+          <w:i/>
+          <w:lang w:val="pt-BR"/>
+        </w:rPr>
+        <w:t>0</w:t>
+      </w:r>
+      <w:proofErr w:type="gramEnd"/>
+      <w:r>
+        <w:rPr>
+          <w:rFonts w:ascii="Arial" w:eastAsia="Arial" w:hAnsi="Arial" w:cs="Arial"/>
+          <w:b/>
+          <w:i/>
+          <w:lang w:val="pt-BR"/>
+        </w:rPr>
+        <w:t>;</w:t>
       </w:r>
     </w:p>
     <w:p>
@@ -1443,42 +1678,62 @@
           <w:i/>
           <w:lang w:val="pt-BR"/>
         </w:rPr>
-        <w:t>8- Criar ultimo nível que será de esforço;</w:t>
-      </w:r>
-    </w:p>
-    <w:p>
-      <w:pPr>
-        <w:pStyle w:val="BodyText"/>
-        <w:rPr>
-          <w:lang w:val="pt-BR"/>
-        </w:rPr>
-      </w:pPr>
-    </w:p>
-    <w:p>
-      <w:pPr>
-        <w:pStyle w:val="Heading2"/>
-        <w:rPr>
-          <w:lang w:val="pt-BR"/>
-        </w:rPr>
-      </w:pPr>
-      <w:bookmarkStart w:id="9" w:name="_Toc456600920"/>
-      <w:bookmarkStart w:id="10" w:name="_Toc456598589"/>
-      <w:bookmarkStart w:id="11" w:name="_Toc308973043"/>
+        <w:t xml:space="preserve">8- Criar </w:t>
+      </w:r>
+      <w:proofErr w:type="gramStart"/>
+      <w:r>
+        <w:rPr>
+          <w:rFonts w:ascii="Arial" w:eastAsia="Arial" w:hAnsi="Arial" w:cs="Arial"/>
+          <w:b/>
+          <w:i/>
+          <w:lang w:val="pt-BR"/>
+        </w:rPr>
+        <w:t>ultimo</w:t>
+      </w:r>
+      <w:proofErr w:type="gramEnd"/>
+      <w:r>
+        <w:rPr>
+          <w:rFonts w:ascii="Arial" w:eastAsia="Arial" w:hAnsi="Arial" w:cs="Arial"/>
+          <w:b/>
+          <w:i/>
+          <w:lang w:val="pt-BR"/>
+        </w:rPr>
+        <w:t xml:space="preserve"> nível que será de esforço;</w:t>
+      </w:r>
+    </w:p>
+    <w:p>
+      <w:pPr>
+        <w:pStyle w:val="Corpodetexto"/>
+        <w:rPr>
+          <w:lang w:val="pt-BR"/>
+        </w:rPr>
+      </w:pPr>
+    </w:p>
+    <w:p>
+      <w:pPr>
+        <w:pStyle w:val="Ttulo2"/>
+        <w:rPr>
+          <w:lang w:val="pt-BR"/>
+        </w:rPr>
+      </w:pPr>
+      <w:bookmarkStart w:id="10" w:name="_Toc456600920"/>
+      <w:bookmarkStart w:id="11" w:name="_Toc456598589"/>
+      <w:bookmarkStart w:id="12" w:name="_Toc308973043"/>
       <w:r>
         <w:rPr>
           <w:lang w:val="pt-BR"/>
         </w:rPr>
         <w:t xml:space="preserve">Definições, Acrônimos e </w:t>
       </w:r>
-      <w:bookmarkEnd w:id="9"/>
       <w:bookmarkEnd w:id="10"/>
+      <w:bookmarkEnd w:id="11"/>
       <w:r>
         <w:rPr>
           <w:lang w:val="pt-BR"/>
         </w:rPr>
         <w:t>Abreviações.</w:t>
       </w:r>
-      <w:bookmarkEnd w:id="11"/>
+      <w:bookmarkEnd w:id="12"/>
     </w:p>
     <w:p>
       <w:pPr>
@@ -1581,35 +1836,35 @@
     </w:p>
     <w:p>
       <w:pPr>
-        <w:pStyle w:val="BodyText"/>
-        <w:rPr>
-          <w:lang w:val="pt-BR"/>
-        </w:rPr>
-      </w:pPr>
-    </w:p>
-    <w:p>
-      <w:pPr>
-        <w:pStyle w:val="Heading2"/>
-        <w:rPr>
-          <w:lang w:val="pt-BR"/>
-        </w:rPr>
-      </w:pPr>
-      <w:bookmarkStart w:id="12" w:name="_Toc456600921"/>
-      <w:bookmarkStart w:id="13" w:name="_Toc456598590"/>
-      <w:bookmarkStart w:id="14" w:name="_Toc308973044"/>
+        <w:pStyle w:val="Corpodetexto"/>
+        <w:rPr>
+          <w:lang w:val="pt-BR"/>
+        </w:rPr>
+      </w:pPr>
+    </w:p>
+    <w:p>
+      <w:pPr>
+        <w:pStyle w:val="Ttulo2"/>
+        <w:rPr>
+          <w:lang w:val="pt-BR"/>
+        </w:rPr>
+      </w:pPr>
+      <w:bookmarkStart w:id="13" w:name="_Toc456600921"/>
+      <w:bookmarkStart w:id="14" w:name="_Toc456598590"/>
+      <w:bookmarkStart w:id="15" w:name="_Toc308973044"/>
       <w:r>
         <w:rPr>
           <w:lang w:val="pt-BR"/>
         </w:rPr>
         <w:t>Referências</w:t>
       </w:r>
-      <w:bookmarkEnd w:id="12"/>
       <w:bookmarkEnd w:id="13"/>
       <w:bookmarkEnd w:id="14"/>
-    </w:p>
-    <w:p>
-      <w:pPr>
-        <w:pStyle w:val="BodyText"/>
+      <w:bookmarkEnd w:id="15"/>
+    </w:p>
+    <w:p>
+      <w:pPr>
+        <w:pStyle w:val="Corpodetexto"/>
         <w:rPr>
           <w:rFonts w:ascii="Arial" w:hAnsi="Arial" w:cs="Arial"/>
           <w:lang w:val="pt-BR"/>
@@ -1651,7 +1906,7 @@
     </w:p>
     <w:p>
       <w:pPr>
-        <w:pStyle w:val="ListParagraph"/>
+        <w:pStyle w:val="PargrafodaLista"/>
         <w:widowControl/>
         <w:numPr>
           <w:ilvl w:val="0"/>
@@ -1675,7 +1930,7 @@
     </w:p>
     <w:p>
       <w:pPr>
-        <w:pStyle w:val="ListParagraph"/>
+        <w:pStyle w:val="PargrafodaLista"/>
         <w:widowControl/>
         <w:numPr>
           <w:ilvl w:val="0"/>
@@ -1713,7 +1968,7 @@
     </w:p>
     <w:p>
       <w:pPr>
-        <w:pStyle w:val="ListParagraph"/>
+        <w:pStyle w:val="PargrafodaLista"/>
         <w:widowControl/>
         <w:numPr>
           <w:ilvl w:val="0"/>
@@ -1798,7 +2053,7 @@
     </w:p>
     <w:p>
       <w:pPr>
-        <w:pStyle w:val="BodyText"/>
+        <w:pStyle w:val="Corpodetexto"/>
         <w:ind w:left="0"/>
         <w:rPr>
           <w:lang w:val="pt-BR"/>
@@ -1807,47 +2062,47 @@
     </w:p>
     <w:p>
       <w:pPr>
-        <w:pStyle w:val="Heading2"/>
-        <w:rPr>
-          <w:lang w:val="pt-BR"/>
-        </w:rPr>
-      </w:pPr>
-      <w:bookmarkStart w:id="15" w:name="_Toc456600922"/>
-      <w:bookmarkStart w:id="16" w:name="_Toc456598591"/>
-      <w:bookmarkStart w:id="17" w:name="_Toc308973045"/>
+        <w:pStyle w:val="Ttulo2"/>
+        <w:rPr>
+          <w:lang w:val="pt-BR"/>
+        </w:rPr>
+      </w:pPr>
+      <w:bookmarkStart w:id="16" w:name="_Toc456600922"/>
+      <w:bookmarkStart w:id="17" w:name="_Toc456598591"/>
+      <w:bookmarkStart w:id="18" w:name="_Toc308973045"/>
       <w:r>
         <w:rPr>
           <w:lang w:val="pt-BR"/>
         </w:rPr>
         <w:t>Visão Geral</w:t>
       </w:r>
-      <w:bookmarkEnd w:id="15"/>
       <w:bookmarkEnd w:id="16"/>
       <w:bookmarkEnd w:id="17"/>
-    </w:p>
-    <w:p>
-      <w:pPr>
-        <w:rPr>
-          <w:lang w:val="pt-BR"/>
-        </w:rPr>
-      </w:pPr>
-    </w:p>
-    <w:p>
-      <w:pPr>
-        <w:pStyle w:val="Heading1"/>
+      <w:bookmarkEnd w:id="18"/>
+    </w:p>
+    <w:p>
+      <w:pPr>
+        <w:rPr>
+          <w:lang w:val="pt-BR"/>
+        </w:rPr>
+      </w:pPr>
+    </w:p>
+    <w:p>
+      <w:pPr>
+        <w:pStyle w:val="Ttulo1"/>
         <w:ind w:left="1080" w:hanging="360"/>
         <w:rPr>
           <w:lang w:val="pt-BR"/>
         </w:rPr>
       </w:pPr>
-      <w:bookmarkStart w:id="18" w:name="_Toc308973046"/>
+      <w:bookmarkStart w:id="19" w:name="_Toc308973046"/>
       <w:r>
         <w:rPr>
           <w:lang w:val="pt-BR"/>
         </w:rPr>
         <w:t>Sumário de Avaliação de Testes</w:t>
       </w:r>
-      <w:bookmarkEnd w:id="18"/>
+      <w:bookmarkEnd w:id="19"/>
       <w:r>
         <w:rPr>
           <w:lang w:val="pt-BR"/>
@@ -1857,7 +2112,7 @@
     </w:p>
     <w:p>
       <w:pPr>
-        <w:pStyle w:val="BodyText"/>
+        <w:pStyle w:val="Corpodetexto"/>
         <w:ind w:left="0"/>
         <w:rPr>
           <w:lang w:val="pt-BR"/>
@@ -1866,7 +2121,7 @@
     </w:p>
     <w:p>
       <w:pPr>
-        <w:pStyle w:val="BodyText"/>
+        <w:pStyle w:val="Corpodetexto"/>
         <w:rPr>
           <w:rFonts w:ascii="Arial" w:hAnsi="Arial" w:cs="Arial"/>
           <w:lang w:val="pt-BR"/>
@@ -1905,14 +2160,43 @@
           <w:rFonts w:ascii="Arial" w:hAnsi="Arial" w:cs="Arial"/>
           <w:lang w:val="pt-BR"/>
         </w:rPr>
-        <w:t xml:space="preserve"> no sistema DotProjectEAP</w:t>
-      </w:r>
-      <w:r>
-        <w:rPr>
-          <w:rFonts w:ascii="Arial" w:hAnsi="Arial" w:cs="Arial"/>
-          <w:lang w:val="pt-BR"/>
-        </w:rPr>
-        <w:t xml:space="preserve">. A partir da figura 01, que mostra o projeto instanciado dentro do DotProject, o teste consistia em constatar </w:t>
+        <w:t xml:space="preserve"> no sistema </w:t>
+      </w:r>
+      <w:proofErr w:type="spellStart"/>
+      <w:proofErr w:type="gramStart"/>
+      <w:r>
+        <w:rPr>
+          <w:rFonts w:ascii="Arial" w:hAnsi="Arial" w:cs="Arial"/>
+          <w:lang w:val="pt-BR"/>
+        </w:rPr>
+        <w:t>DotProjectEAP</w:t>
+      </w:r>
+      <w:proofErr w:type="spellEnd"/>
+      <w:proofErr w:type="gramEnd"/>
+      <w:r>
+        <w:rPr>
+          <w:rFonts w:ascii="Arial" w:hAnsi="Arial" w:cs="Arial"/>
+          <w:lang w:val="pt-BR"/>
+        </w:rPr>
+        <w:t xml:space="preserve">. A partir da figura 01, que mostra o projeto instanciado dentro do </w:t>
+      </w:r>
+      <w:proofErr w:type="spellStart"/>
+      <w:proofErr w:type="gramStart"/>
+      <w:r>
+        <w:rPr>
+          <w:rFonts w:ascii="Arial" w:hAnsi="Arial" w:cs="Arial"/>
+          <w:lang w:val="pt-BR"/>
+        </w:rPr>
+        <w:t>DotProject</w:t>
+      </w:r>
+      <w:proofErr w:type="spellEnd"/>
+      <w:proofErr w:type="gramEnd"/>
+      <w:r>
+        <w:rPr>
+          <w:rFonts w:ascii="Arial" w:hAnsi="Arial" w:cs="Arial"/>
+          <w:lang w:val="pt-BR"/>
+        </w:rPr>
+        <w:t xml:space="preserve">, o teste consistia em constatar </w:t>
       </w:r>
       <w:r>
         <w:rPr>
@@ -1931,7 +2215,7 @@
     </w:p>
     <w:p>
       <w:pPr>
-        <w:pStyle w:val="BodyText"/>
+        <w:pStyle w:val="Corpodetexto"/>
         <w:rPr>
           <w:rFonts w:ascii="Arial" w:hAnsi="Arial" w:cs="Arial"/>
           <w:lang w:val="pt-BR"/>
@@ -1976,7 +2260,7 @@
     </w:p>
     <w:p>
       <w:pPr>
-        <w:pStyle w:val="BodyText"/>
+        <w:pStyle w:val="Corpodetexto"/>
         <w:rPr>
           <w:rFonts w:ascii="Arial" w:hAnsi="Arial" w:cs="Arial"/>
           <w:lang w:val="pt-BR"/>
@@ -1996,14 +2280,34 @@
         </w:rPr>
         <w:t xml:space="preserve">O segundo teste realizado foi o teste de interface do usuário, que tinha como objetivo verificar os itens de 1 a 3 descritos pelo </w:t>
       </w:r>
+      <w:proofErr w:type="spellStart"/>
       <w:r>
         <w:rPr>
           <w:rFonts w:ascii="Arial" w:hAnsi="Arial" w:cs="Arial"/>
           <w:i/>
           <w:lang w:val="pt-BR"/>
         </w:rPr>
-        <w:t>Product Backlog</w:t>
-      </w:r>
+        <w:t>Product</w:t>
+      </w:r>
+      <w:proofErr w:type="spellEnd"/>
+      <w:r>
+        <w:rPr>
+          <w:rFonts w:ascii="Arial" w:hAnsi="Arial" w:cs="Arial"/>
+          <w:i/>
+          <w:lang w:val="pt-BR"/>
+        </w:rPr>
+        <w:t xml:space="preserve"> </w:t>
+      </w:r>
+      <w:proofErr w:type="spellStart"/>
+      <w:r>
+        <w:rPr>
+          <w:rFonts w:ascii="Arial" w:hAnsi="Arial" w:cs="Arial"/>
+          <w:i/>
+          <w:lang w:val="pt-BR"/>
+        </w:rPr>
+        <w:t>Backlog</w:t>
+      </w:r>
+      <w:proofErr w:type="spellEnd"/>
       <w:r>
         <w:rPr>
           <w:rFonts w:ascii="Arial" w:hAnsi="Arial" w:cs="Arial"/>
@@ -2033,7 +2337,7 @@
     </w:p>
     <w:p>
       <w:pPr>
-        <w:pStyle w:val="ListParagraph"/>
+        <w:pStyle w:val="PargrafodaLista"/>
         <w:widowControl/>
         <w:numPr>
           <w:ilvl w:val="1"/>
@@ -2052,7 +2356,37 @@
           <w:rFonts w:ascii="Arial" w:hAnsi="Arial" w:cs="Arial"/>
           <w:lang w:val="pt-BR"/>
         </w:rPr>
-        <w:t>Criar o primeiro nó 0 cujo campo será preechido pelo nome do projeto</w:t>
+        <w:t xml:space="preserve">Criar o primeiro nó </w:t>
+      </w:r>
+      <w:proofErr w:type="gramStart"/>
+      <w:r>
+        <w:rPr>
+          <w:rFonts w:ascii="Arial" w:hAnsi="Arial" w:cs="Arial"/>
+          <w:lang w:val="pt-BR"/>
+        </w:rPr>
+        <w:t>0</w:t>
+      </w:r>
+      <w:proofErr w:type="gramEnd"/>
+      <w:r>
+        <w:rPr>
+          <w:rFonts w:ascii="Arial" w:hAnsi="Arial" w:cs="Arial"/>
+          <w:lang w:val="pt-BR"/>
+        </w:rPr>
+        <w:t xml:space="preserve"> cujo campo será </w:t>
+      </w:r>
+      <w:r>
+        <w:rPr>
+          <w:rFonts w:ascii="Arial" w:hAnsi="Arial" w:cs="Arial"/>
+          <w:lang w:val="pt-BR"/>
+        </w:rPr>
+        <w:t>preenchido</w:t>
+      </w:r>
+      <w:r>
+        <w:rPr>
+          <w:rFonts w:ascii="Arial" w:hAnsi="Arial" w:cs="Arial"/>
+          <w:lang w:val="pt-BR"/>
+        </w:rPr>
+        <w:t xml:space="preserve"> pelo nome do projeto</w:t>
       </w:r>
     </w:p>
     <w:p>
@@ -2069,7 +2403,7 @@
     </w:p>
     <w:p>
       <w:pPr>
-        <w:pStyle w:val="ListParagraph"/>
+        <w:pStyle w:val="PargrafodaLista"/>
         <w:widowControl/>
         <w:numPr>
           <w:ilvl w:val="1"/>
@@ -2088,7 +2422,23 @@
           <w:rFonts w:ascii="Arial" w:hAnsi="Arial" w:cs="Arial"/>
           <w:lang w:val="pt-BR"/>
         </w:rPr>
-        <w:t>Criar os filhos do nó 0 que serão os pacotes de trabalho</w:t>
+        <w:t xml:space="preserve">Criar os filhos do nó </w:t>
+      </w:r>
+      <w:proofErr w:type="gramStart"/>
+      <w:r>
+        <w:rPr>
+          <w:rFonts w:ascii="Arial" w:hAnsi="Arial" w:cs="Arial"/>
+          <w:lang w:val="pt-BR"/>
+        </w:rPr>
+        <w:t>0</w:t>
+      </w:r>
+      <w:proofErr w:type="gramEnd"/>
+      <w:r>
+        <w:rPr>
+          <w:rFonts w:ascii="Arial" w:hAnsi="Arial" w:cs="Arial"/>
+          <w:lang w:val="pt-BR"/>
+        </w:rPr>
+        <w:t xml:space="preserve"> que serão os pacotes de trabalho</w:t>
       </w:r>
     </w:p>
     <w:p>
@@ -2106,7 +2456,7 @@
     </w:p>
     <w:p>
       <w:pPr>
-        <w:pStyle w:val="ListParagraph"/>
+        <w:pStyle w:val="PargrafodaLista"/>
         <w:widowControl/>
         <w:numPr>
           <w:ilvl w:val="1"/>
@@ -2132,7 +2482,7 @@
     </w:p>
     <w:p>
       <w:pPr>
-        <w:pStyle w:val="ListParagraph"/>
+        <w:pStyle w:val="PargrafodaLista"/>
         <w:rPr>
           <w:rFonts w:ascii="Arial" w:hAnsi="Arial" w:cs="Arial"/>
           <w:bCs/>
@@ -2173,7 +2523,25 @@
           <w:bCs/>
           <w:lang w:val="pt-BR"/>
         </w:rPr>
-        <w:t>Todos os teste de interface foram bem sucedidos pois cumpriram o descrito pelas</w:t>
+        <w:t>Todos os teste de interface foram bem sucedidos</w:t>
+      </w:r>
+      <w:proofErr w:type="gramStart"/>
+      <w:r>
+        <w:rPr>
+          <w:rFonts w:ascii="Arial" w:hAnsi="Arial" w:cs="Arial"/>
+          <w:bCs/>
+          <w:lang w:val="pt-BR"/>
+        </w:rPr>
+        <w:t xml:space="preserve"> pois</w:t>
+      </w:r>
+      <w:proofErr w:type="gramEnd"/>
+      <w:r>
+        <w:rPr>
+          <w:rFonts w:ascii="Arial" w:hAnsi="Arial" w:cs="Arial"/>
+          <w:bCs/>
+          <w:lang w:val="pt-BR"/>
+        </w:rPr>
+        <w:t xml:space="preserve"> cumpriram o descrito pelas</w:t>
       </w:r>
       <w:r>
         <w:rPr>
@@ -2199,16 +2567,9 @@
           <w:i/>
           <w:lang w:val="pt-BR"/>
         </w:rPr>
-        <w:t>Sprint Backlog</w:t>
-      </w:r>
-      <w:r>
-        <w:rPr>
-          <w:rFonts w:ascii="Arial" w:hAnsi="Arial" w:cs="Arial"/>
-          <w:bCs/>
-          <w:lang w:val="pt-BR"/>
-        </w:rPr>
-        <w:t xml:space="preserve"> alcançando assim os objetivos traçados pelo </w:t>
-      </w:r>
+        <w:t xml:space="preserve">Sprint </w:t>
+      </w:r>
+      <w:proofErr w:type="spellStart"/>
       <w:r>
         <w:rPr>
           <w:rFonts w:ascii="Arial" w:hAnsi="Arial" w:cs="Arial"/>
@@ -2216,24 +2577,18 @@
           <w:i/>
           <w:lang w:val="pt-BR"/>
         </w:rPr>
-        <w:t>Product Owner</w:t>
-      </w:r>
+        <w:t>Backlog</w:t>
+      </w:r>
+      <w:proofErr w:type="spellEnd"/>
       <w:r>
         <w:rPr>
           <w:rFonts w:ascii="Arial" w:hAnsi="Arial" w:cs="Arial"/>
           <w:bCs/>
           <w:lang w:val="pt-BR"/>
         </w:rPr>
-        <w:t>,</w:t>
-      </w:r>
-      <w:r>
-        <w:rPr>
-          <w:rFonts w:ascii="Arial" w:hAnsi="Arial" w:cs="Arial"/>
-          <w:bCs/>
-          <w:lang w:val="pt-BR"/>
-        </w:rPr>
-        <w:t xml:space="preserve"> de acordo com o </w:t>
-      </w:r>
+        <w:t xml:space="preserve"> alcançando assim os objetivos traçados pelo </w:t>
+      </w:r>
+      <w:proofErr w:type="spellStart"/>
       <w:r>
         <w:rPr>
           <w:rFonts w:ascii="Arial" w:hAnsi="Arial" w:cs="Arial"/>
@@ -2241,7 +2596,84 @@
           <w:i/>
           <w:lang w:val="pt-BR"/>
         </w:rPr>
-        <w:t>Product Backlog.</w:t>
+        <w:t>Product</w:t>
+      </w:r>
+      <w:proofErr w:type="spellEnd"/>
+      <w:r>
+        <w:rPr>
+          <w:rFonts w:ascii="Arial" w:hAnsi="Arial" w:cs="Arial"/>
+          <w:bCs/>
+          <w:i/>
+          <w:lang w:val="pt-BR"/>
+        </w:rPr>
+        <w:t xml:space="preserve"> </w:t>
+      </w:r>
+      <w:proofErr w:type="spellStart"/>
+      <w:r>
+        <w:rPr>
+          <w:rFonts w:ascii="Arial" w:hAnsi="Arial" w:cs="Arial"/>
+          <w:bCs/>
+          <w:i/>
+          <w:lang w:val="pt-BR"/>
+        </w:rPr>
+        <w:t>Owner</w:t>
+      </w:r>
+      <w:proofErr w:type="spellEnd"/>
+      <w:r>
+        <w:rPr>
+          <w:rFonts w:ascii="Arial" w:hAnsi="Arial" w:cs="Arial"/>
+          <w:bCs/>
+          <w:lang w:val="pt-BR"/>
+        </w:rPr>
+        <w:t>,</w:t>
+      </w:r>
+      <w:r>
+        <w:rPr>
+          <w:rFonts w:ascii="Arial" w:hAnsi="Arial" w:cs="Arial"/>
+          <w:bCs/>
+          <w:lang w:val="pt-BR"/>
+        </w:rPr>
+        <w:t xml:space="preserve"> de acordo com o </w:t>
+      </w:r>
+      <w:proofErr w:type="spellStart"/>
+      <w:r>
+        <w:rPr>
+          <w:rFonts w:ascii="Arial" w:hAnsi="Arial" w:cs="Arial"/>
+          <w:bCs/>
+          <w:i/>
+          <w:lang w:val="pt-BR"/>
+        </w:rPr>
+        <w:t>Product</w:t>
+      </w:r>
+      <w:proofErr w:type="spellEnd"/>
+      <w:r>
+        <w:rPr>
+          <w:rFonts w:ascii="Arial" w:hAnsi="Arial" w:cs="Arial"/>
+          <w:bCs/>
+          <w:i/>
+          <w:lang w:val="pt-BR"/>
+        </w:rPr>
+        <w:t xml:space="preserve"> </w:t>
+      </w:r>
+      <w:proofErr w:type="spellStart"/>
+      <w:r>
+        <w:rPr>
+          <w:rFonts w:ascii="Arial" w:hAnsi="Arial" w:cs="Arial"/>
+          <w:bCs/>
+          <w:i/>
+          <w:lang w:val="pt-BR"/>
+        </w:rPr>
+        <w:t>Backlog</w:t>
+      </w:r>
+      <w:proofErr w:type="spellEnd"/>
+      <w:r>
+        <w:rPr>
+          <w:rFonts w:ascii="Arial" w:hAnsi="Arial" w:cs="Arial"/>
+          <w:bCs/>
+          <w:i/>
+          <w:lang w:val="pt-BR"/>
+        </w:rPr>
+        <w:t>.</w:t>
       </w:r>
       <w:r>
         <w:rPr>
@@ -2348,14 +2780,14 @@
     </w:p>
     <w:p>
       <w:pPr>
-        <w:pStyle w:val="Heading1"/>
+        <w:pStyle w:val="Ttulo1"/>
         <w:rPr>
           <w:sz w:val="20"/>
           <w:szCs w:val="20"/>
           <w:lang w:val="pt-BR"/>
         </w:rPr>
       </w:pPr>
-      <w:bookmarkStart w:id="19" w:name="_Toc308973047"/>
+      <w:bookmarkStart w:id="20" w:name="_Toc308973047"/>
       <w:r>
         <w:rPr>
           <w:sz w:val="20"/>
@@ -2365,7 +2797,14 @@
         <w:lastRenderedPageBreak/>
         <w:t>Diagramas</w:t>
       </w:r>
-      <w:bookmarkEnd w:id="19"/>
+      <w:bookmarkEnd w:id="20"/>
+    </w:p>
+    <w:p>
+      <w:pPr>
+        <w:rPr>
+          <w:lang w:val="pt-BR"/>
+        </w:rPr>
+      </w:pPr>
     </w:p>
     <w:p>
       <w:pPr>
@@ -2415,8 +2854,27 @@
           <w:b/>
           <w:lang w:val="pt-BR"/>
         </w:rPr>
-        <w:t>Google Chrome</w:t>
-      </w:r>
+        <w:t xml:space="preserve">Google </w:t>
+      </w:r>
+      <w:proofErr w:type="spellStart"/>
+      <w:r>
+        <w:rPr>
+          <w:rFonts w:ascii="Arial" w:hAnsi="Arial" w:cs="Arial"/>
+          <w:b/>
+          <w:lang w:val="pt-BR"/>
+        </w:rPr>
+        <w:t>Chrome</w:t>
+      </w:r>
+      <w:proofErr w:type="spellEnd"/>
+    </w:p>
+    <w:p>
+      <w:pPr>
+        <w:rPr>
+          <w:rFonts w:ascii="Arial" w:hAnsi="Arial" w:cs="Arial"/>
+          <w:b/>
+          <w:lang w:val="pt-BR"/>
+        </w:rPr>
+      </w:pPr>
     </w:p>
     <w:p>
       <w:pPr>
@@ -2434,7 +2892,7 @@
           <w:lang w:val="pt-BR" w:eastAsia="pt-BR"/>
         </w:rPr>
         <w:drawing>
-          <wp:inline distT="0" distB="0" distL="0" distR="0">
+          <wp:inline distT="0" distB="0" distL="0" distR="0" wp14:anchorId="6858E137" wp14:editId="34C4FA36">
             <wp:extent cx="5929630" cy="3336925"/>
             <wp:effectExtent l="0" t="0" r="0" b="0"/>
             <wp:docPr id="16" name="Picture 16"/>
@@ -2542,7 +3000,7 @@
           <w:lang w:val="pt-BR" w:eastAsia="pt-BR"/>
         </w:rPr>
         <w:drawing>
-          <wp:inline distT="0" distB="0" distL="0" distR="0">
+          <wp:inline distT="0" distB="0" distL="0" distR="0" wp14:anchorId="03BFAD6E" wp14:editId="6B6D1732">
             <wp:extent cx="5934710" cy="3338195"/>
             <wp:effectExtent l="0" t="0" r="8890" b="0"/>
             <wp:docPr id="1" name="Picture 1"/>
@@ -2594,26 +3052,23 @@
     <w:p/>
     <w:p>
       <w:pPr>
-        <w:rPr>
-          <w:lang w:val="pt-BR"/>
-        </w:rPr>
-      </w:pPr>
-      <w:r>
-        <w:rPr>
-          <w:lang w:val="pt-BR"/>
-        </w:rPr>
-        <w:t>Como podemos verificar quando testamos as funcionalidades no Internet Explorer podemos verificar que as funcionalidades n</w:t>
-      </w:r>
-      <w:r>
-        <w:rPr>
-          <w:lang w:val="pt-BR"/>
-        </w:rPr>
-        <w:t>ão funcionam, não é possível adicionar os novos pacotes de trabalho, com base nisso podemos dizer que este teste falhou.</w:t>
-      </w:r>
-    </w:p>
-    <w:p>
-      <w:pPr>
-        <w:pStyle w:val="Heading1"/>
+        <w:ind w:firstLine="720"/>
+        <w:rPr>
+          <w:rFonts w:ascii="Arial" w:hAnsi="Arial" w:cs="Arial"/>
+          <w:lang w:val="pt-BR"/>
+        </w:rPr>
+      </w:pPr>
+      <w:r>
+        <w:rPr>
+          <w:rFonts w:ascii="Arial" w:hAnsi="Arial" w:cs="Arial"/>
+          <w:lang w:val="pt-BR"/>
+        </w:rPr>
+        <w:t>Como podemos verificar quando testamos as funcionalidades no Internet Explorer podemos verificar que as funcionalidades não funcionam, não é possível adicionar os novos pacotes de trabalho, com base nisso podemos dizer que este teste falhou.</w:t>
+      </w:r>
+    </w:p>
+    <w:p>
+      <w:pPr>
+        <w:pStyle w:val="Ttulo1"/>
         <w:ind w:firstLine="0"/>
         <w:rPr>
           <w:sz w:val="20"/>
@@ -2624,23 +3079,68 @@
     </w:p>
     <w:p>
       <w:pPr>
-        <w:pStyle w:val="Heading1"/>
+        <w:pStyle w:val="Ttulo1"/>
         <w:rPr>
           <w:sz w:val="20"/>
           <w:szCs w:val="20"/>
         </w:rPr>
       </w:pPr>
-      <w:r>
+    </w:p>
+    <w:p>
+      <w:pPr>
+        <w:pStyle w:val="Ttulo1"/>
         <w:rPr>
           <w:sz w:val="20"/>
           <w:szCs w:val="20"/>
         </w:rPr>
-        <w:t>Mozila Firefox</w:t>
-      </w:r>
-    </w:p>
-    <w:p>
-      <w:pPr>
-        <w:pStyle w:val="Heading1"/>
+      </w:pPr>
+    </w:p>
+    <w:p>
+      <w:pPr>
+        <w:widowControl/>
+        <w:autoSpaceDE/>
+        <w:autoSpaceDN/>
+        <w:spacing w:line="240" w:lineRule="auto"/>
+        <w:rPr>
+          <w:rFonts w:ascii="Arial" w:hAnsi="Arial"/>
+          <w:b/>
+          <w:bCs/>
+        </w:rPr>
+      </w:pPr>
+      <w:r>
+        <w:br w:type="page"/>
+      </w:r>
+    </w:p>
+    <w:p>
+      <w:pPr>
+        <w:pStyle w:val="Ttulo1"/>
+        <w:rPr>
+          <w:sz w:val="20"/>
+          <w:szCs w:val="20"/>
+        </w:rPr>
+      </w:pPr>
+      <w:proofErr w:type="spellStart"/>
+      <w:r>
+        <w:rPr>
+          <w:sz w:val="20"/>
+          <w:szCs w:val="20"/>
+        </w:rPr>
+        <w:lastRenderedPageBreak/>
+        <w:t>Mozila</w:t>
+      </w:r>
+      <w:proofErr w:type="spellEnd"/>
+      <w:r>
+        <w:rPr>
+          <w:sz w:val="20"/>
+          <w:szCs w:val="20"/>
+        </w:rPr>
+        <w:t xml:space="preserve"> Firefox</w:t>
+      </w:r>
+    </w:p>
+    <w:p/>
+    <w:p>
+      <w:pPr>
+        <w:pStyle w:val="Ttulo1"/>
         <w:rPr>
           <w:sz w:val="20"/>
           <w:szCs w:val="20"/>
@@ -2656,7 +3156,7 @@
           <w:lang w:val="pt-BR" w:eastAsia="pt-BR"/>
         </w:rPr>
         <w:drawing>
-          <wp:inline distT="0" distB="0" distL="0" distR="0">
+          <wp:inline distT="0" distB="0" distL="0" distR="0" wp14:anchorId="531FC8E2" wp14:editId="056A595A">
             <wp:extent cx="5929630" cy="3336925"/>
             <wp:effectExtent l="0" t="0" r="0" b="0"/>
             <wp:docPr id="10" name="Picture 10"/>
@@ -2736,12 +3236,46 @@
         <w:rPr>
           <w:rFonts w:ascii="Arial" w:hAnsi="Arial" w:cs="Arial"/>
           <w:b/>
-          <w:sz w:val="28"/>
-          <w:szCs w:val="28"/>
-          <w:lang w:val="pt-BR"/>
-        </w:rPr>
-      </w:pPr>
-      <w:r>
+          <w:sz w:val="24"/>
+          <w:szCs w:val="24"/>
+          <w:lang w:val="pt-BR"/>
+        </w:rPr>
+      </w:pPr>
+      <w:r>
+        <w:rPr>
+          <w:rFonts w:ascii="Arial" w:hAnsi="Arial" w:cs="Arial"/>
+          <w:b/>
+          <w:sz w:val="24"/>
+          <w:szCs w:val="24"/>
+          <w:lang w:val="pt-BR"/>
+        </w:rPr>
+        <w:lastRenderedPageBreak/>
+        <w:t xml:space="preserve">-Teste de Interface (validação </w:t>
+      </w:r>
+      <w:r>
+        <w:rPr>
+          <w:rFonts w:ascii="Arial" w:hAnsi="Arial" w:cs="Arial"/>
+          <w:b/>
+          <w:i/>
+          <w:sz w:val="24"/>
+          <w:szCs w:val="24"/>
+        </w:rPr>
+        <w:t>Product Backlog</w:t>
+      </w:r>
+      <w:r>
+        <w:rPr>
+          <w:rFonts w:ascii="Arial" w:hAnsi="Arial" w:cs="Arial"/>
+          <w:b/>
+          <w:sz w:val="24"/>
+          <w:szCs w:val="24"/>
+          <w:lang w:val="pt-BR"/>
+        </w:rPr>
+        <w:t>)</w:t>
+      </w:r>
+    </w:p>
+    <w:p>
+      <w:pPr>
+        <w:ind w:firstLine="720"/>
         <w:rPr>
           <w:rFonts w:ascii="Arial" w:hAnsi="Arial" w:cs="Arial"/>
           <w:b/>
@@ -2749,19 +3283,7 @@
           <w:szCs w:val="28"/>
           <w:lang w:val="pt-BR"/>
         </w:rPr>
-        <w:lastRenderedPageBreak/>
-        <w:t>-</w:t>
-      </w:r>
-      <w:r>
-        <w:rPr>
-          <w:rFonts w:ascii="Arial" w:hAnsi="Arial" w:cs="Arial"/>
-          <w:b/>
-          <w:sz w:val="28"/>
-          <w:szCs w:val="28"/>
-          <w:lang w:val="pt-BR"/>
-        </w:rPr>
-        <w:t>Teste de Interface (validação Product Backlog)</w:t>
-      </w:r>
+      </w:pPr>
     </w:p>
     <w:p>
       <w:pPr>
@@ -3025,6 +3547,26 @@
     </w:p>
     <w:p>
       <w:pPr>
+        <w:ind w:firstLine="720"/>
+        <w:rPr>
+          <w:rFonts w:ascii="Arial" w:hAnsi="Arial" w:cs="Arial"/>
+          <w:lang w:val="pt-BR"/>
+        </w:rPr>
+      </w:pPr>
+      <w:r>
+        <w:rPr>
+          <w:rFonts w:ascii="Arial" w:hAnsi="Arial" w:cs="Arial"/>
+          <w:lang w:val="pt-BR"/>
+        </w:rPr>
+        <w:t>Como podemos verificar as funcionalidades alcançamos os objetivos para as estórias 6,8.</w:t>
+      </w:r>
+    </w:p>
+    <w:p>
+      <w:pPr>
+        <w:widowControl/>
+        <w:autoSpaceDE/>
+        <w:autoSpaceDN/>
+        <w:spacing w:line="240" w:lineRule="auto"/>
         <w:rPr>
           <w:rFonts w:ascii="Arial" w:hAnsi="Arial" w:cs="Arial"/>
           <w:b/>
@@ -3041,7 +3583,7 @@
           <w:szCs w:val="24"/>
           <w:lang w:val="pt-BR"/>
         </w:rPr>
-        <w:t>Como podemos verificar as funcionalidades alcançamos os objetivos para as estórias 6,8.</w:t>
+        <w:br w:type="page"/>
       </w:r>
     </w:p>
     <w:p>
@@ -3057,6 +3599,7 @@
     </w:p>
     <w:p>
       <w:pPr>
+        <w:ind w:firstLine="720"/>
         <w:rPr>
           <w:rFonts w:ascii="Arial" w:hAnsi="Arial" w:cs="Arial"/>
           <w:b/>
@@ -3068,13 +3611,80 @@
       <w:r>
         <w:rPr>
           <w:rFonts w:ascii="Arial" w:hAnsi="Arial" w:cs="Arial"/>
+          <w:lang w:val="pt-BR"/>
+        </w:rPr>
+        <w:t xml:space="preserve">Porém como podemos verificar o que foi </w:t>
+      </w:r>
+      <w:r>
+        <w:rPr>
+          <w:rFonts w:ascii="Arial" w:hAnsi="Arial" w:cs="Arial"/>
+          <w:lang w:val="pt-BR"/>
+        </w:rPr>
+        <w:t>previsto</w:t>
+      </w:r>
+      <w:r>
+        <w:rPr>
+          <w:rFonts w:ascii="Arial" w:hAnsi="Arial" w:cs="Arial"/>
+          <w:lang w:val="pt-BR"/>
+        </w:rPr>
+        <w:t xml:space="preserve"> para a estória </w:t>
+      </w:r>
+      <w:proofErr w:type="gramStart"/>
+      <w:r>
+        <w:rPr>
+          <w:rFonts w:ascii="Arial" w:hAnsi="Arial" w:cs="Arial"/>
+          <w:lang w:val="pt-BR"/>
+        </w:rPr>
+        <w:t>4</w:t>
+      </w:r>
+      <w:proofErr w:type="gramEnd"/>
+      <w:r>
+        <w:rPr>
+          <w:rFonts w:ascii="Arial" w:hAnsi="Arial" w:cs="Arial"/>
+          <w:lang w:val="pt-BR"/>
+        </w:rPr>
+        <w:t xml:space="preserve"> não foi </w:t>
+      </w:r>
+      <w:r>
+        <w:rPr>
+          <w:rFonts w:ascii="Arial" w:hAnsi="Arial" w:cs="Arial"/>
+          <w:lang w:val="pt-BR"/>
+        </w:rPr>
+        <w:t>satisfatoriamente</w:t>
+      </w:r>
+      <w:r>
+        <w:rPr>
+          <w:rFonts w:ascii="Arial" w:hAnsi="Arial" w:cs="Arial"/>
+          <w:lang w:val="pt-BR"/>
+        </w:rPr>
+        <w:t xml:space="preserve"> </w:t>
+      </w:r>
+      <w:r>
+        <w:rPr>
+          <w:rFonts w:ascii="Arial" w:hAnsi="Arial" w:cs="Arial"/>
+          <w:lang w:val="pt-BR"/>
+        </w:rPr>
+        <w:t>concluído</w:t>
+      </w:r>
+      <w:r>
+        <w:rPr>
+          <w:rFonts w:ascii="Arial" w:hAnsi="Arial" w:cs="Arial"/>
+          <w:lang w:val="pt-BR"/>
+        </w:rPr>
+        <w:t>.</w:t>
+      </w:r>
+    </w:p>
+    <w:p>
+      <w:pPr>
+        <w:ind w:firstLine="720"/>
+        <w:rPr>
+          <w:rFonts w:ascii="Arial" w:hAnsi="Arial" w:cs="Arial"/>
           <w:b/>
           <w:sz w:val="24"/>
           <w:szCs w:val="24"/>
           <w:lang w:val="pt-BR"/>
         </w:rPr>
-        <w:t>Porém como podemos verificar o que foi previssto para a estória 4 não foi satisfatóriamente concluido.</w:t>
-      </w:r>
+      </w:pPr>
     </w:p>
     <w:p>
       <w:pPr>
@@ -3128,8 +3738,6 @@
           </wp:inline>
         </w:drawing>
       </w:r>
-      <w:bookmarkStart w:id="20" w:name="_GoBack"/>
-      <w:bookmarkEnd w:id="20"/>
     </w:p>
     <w:sectPr>
       <w:headerReference w:type="default" r:id="rId15"/>
@@ -3222,17 +3830,29 @@
           <w:r>
             <w:sym w:font="Symbol" w:char="F0D3"/>
           </w:r>
-          <w:fldSimple w:instr=" DOCPROPERTY &quot;Company&quot;  \* MERGEFORMAT ">
-            <w:r>
-              <w:t>&lt;</w:t>
-            </w:r>
-            <w:r>
-              <w:t>UnB</w:t>
-            </w:r>
-            <w:r>
-              <w:t>&gt;</w:t>
-            </w:r>
-          </w:fldSimple>
+          <w:r>
+            <w:fldChar w:fldCharType="begin"/>
+          </w:r>
+          <w:r>
+            <w:instrText xml:space="preserve"> DOCPROPERTY "Company"  \* MERGEFORMAT </w:instrText>
+          </w:r>
+          <w:r>
+            <w:fldChar w:fldCharType="separate"/>
+          </w:r>
+          <w:r>
+            <w:t>&lt;</w:t>
+          </w:r>
+          <w:proofErr w:type="spellStart"/>
+          <w:r>
+            <w:t>UnB</w:t>
+          </w:r>
+          <w:proofErr w:type="spellEnd"/>
+          <w:r>
+            <w:t>&gt;</w:t>
+          </w:r>
+          <w:r>
+            <w:fldChar w:fldCharType="end"/>
+          </w:r>
           <w:r>
             <w:t xml:space="preserve">, </w:t>
           </w:r>
@@ -3278,78 +3898,94 @@
           </w:r>
           <w:r>
             <w:rPr>
-              <w:rStyle w:val="PageNumber"/>
+              <w:rStyle w:val="Nmerodepgina"/>
               <w:lang w:val="pt-BR"/>
             </w:rPr>
             <w:fldChar w:fldCharType="begin"/>
           </w:r>
           <w:r>
             <w:rPr>
-              <w:rStyle w:val="PageNumber"/>
+              <w:rStyle w:val="Nmerodepgina"/>
               <w:lang w:val="pt-BR"/>
             </w:rPr>
             <w:instrText xml:space="preserve"> PAGE </w:instrText>
           </w:r>
           <w:r>
             <w:rPr>
-              <w:rStyle w:val="PageNumber"/>
+              <w:rStyle w:val="Nmerodepgina"/>
               <w:lang w:val="pt-BR"/>
             </w:rPr>
             <w:fldChar w:fldCharType="separate"/>
           </w:r>
           <w:r>
             <w:rPr>
-              <w:rStyle w:val="PageNumber"/>
+              <w:rStyle w:val="Nmerodepgina"/>
               <w:noProof/>
               <w:lang w:val="pt-BR"/>
             </w:rPr>
-            <w:t>9</w:t>
+            <w:t>2</w:t>
           </w:r>
           <w:r>
             <w:rPr>
-              <w:rStyle w:val="PageNumber"/>
+              <w:rStyle w:val="Nmerodepgina"/>
               <w:lang w:val="pt-BR"/>
             </w:rPr>
             <w:fldChar w:fldCharType="end"/>
           </w:r>
           <w:r>
             <w:rPr>
-              <w:rStyle w:val="PageNumber"/>
+              <w:rStyle w:val="Nmerodepgina"/>
               <w:lang w:val="pt-BR"/>
             </w:rPr>
-            <w:t xml:space="preserve"> of </w:t>
+            <w:t xml:space="preserve"> </w:t>
+          </w:r>
+          <w:proofErr w:type="spellStart"/>
+          <w:r>
+            <w:rPr>
+              <w:rStyle w:val="Nmerodepgina"/>
+              <w:lang w:val="pt-BR"/>
+            </w:rPr>
+            <w:t>of</w:t>
+          </w:r>
+          <w:proofErr w:type="spellEnd"/>
+          <w:r>
+            <w:rPr>
+              <w:rStyle w:val="Nmerodepgina"/>
+              <w:lang w:val="pt-BR"/>
+            </w:rPr>
+            <w:t xml:space="preserve"> </w:t>
           </w:r>
           <w:r>
             <w:rPr>
-              <w:rStyle w:val="PageNumber"/>
+              <w:rStyle w:val="Nmerodepgina"/>
               <w:lang w:val="pt-BR"/>
             </w:rPr>
             <w:fldChar w:fldCharType="begin"/>
           </w:r>
           <w:r>
             <w:rPr>
-              <w:rStyle w:val="PageNumber"/>
+              <w:rStyle w:val="Nmerodepgina"/>
               <w:lang w:val="pt-BR"/>
             </w:rPr>
             <w:instrText xml:space="preserve"> NUMPAGES  \* MERGEFORMAT </w:instrText>
           </w:r>
           <w:r>
             <w:rPr>
-              <w:rStyle w:val="PageNumber"/>
+              <w:rStyle w:val="Nmerodepgina"/>
               <w:lang w:val="pt-BR"/>
             </w:rPr>
             <w:fldChar w:fldCharType="separate"/>
           </w:r>
           <w:r>
             <w:rPr>
-              <w:rStyle w:val="PageNumber"/>
+              <w:rStyle w:val="Nmerodepgina"/>
               <w:noProof/>
             </w:rPr>
-            <w:t>9</w:t>
+            <w:t>10</w:t>
           </w:r>
           <w:r>
             <w:rPr>
-              <w:rStyle w:val="PageNumber"/>
+              <w:rStyle w:val="Nmerodepgina"/>
               <w:lang w:val="pt-BR"/>
             </w:rPr>
             <w:fldChar w:fldCharType="end"/>
@@ -3360,7 +3996,7 @@
   </w:tbl>
   <w:p>
     <w:pPr>
-      <w:pStyle w:val="Footer"/>
+      <w:pStyle w:val="Rodap"/>
     </w:pPr>
   </w:p>
 </w:ftr>
@@ -3472,11 +4108,19 @@
             </w:rPr>
             <w:t xml:space="preserve">  </w:t>
           </w:r>
+          <w:proofErr w:type="spellStart"/>
           <w:r>
             <w:rPr>
               <w:lang w:val="pt-BR"/>
             </w:rPr>
-            <w:t>Version:</w:t>
+            <w:t>Version</w:t>
+          </w:r>
+          <w:proofErr w:type="spellEnd"/>
+          <w:r>
+            <w:rPr>
+              <w:lang w:val="pt-BR"/>
+            </w:rPr>
+            <w:t>:</w:t>
           </w:r>
           <w:r>
             <w:t xml:space="preserve">           1.4</w:t>
@@ -3574,7 +4218,7 @@
   </w:tbl>
   <w:p>
     <w:pPr>
-      <w:pStyle w:val="Header"/>
+      <w:pStyle w:val="Cabealho"/>
     </w:pPr>
   </w:p>
 </w:hdr>
@@ -5958,11 +6602,11 @@
       <w:lang w:val="en-US" w:eastAsia="en-US"/>
     </w:rPr>
   </w:style>
-  <w:style w:type="paragraph" w:styleId="Heading1">
+  <w:style w:type="paragraph" w:styleId="Ttulo1">
     <w:name w:val="heading 1"/>
     <w:basedOn w:val="Normal"/>
     <w:next w:val="Normal"/>
-    <w:link w:val="Heading1Char"/>
+    <w:link w:val="Ttulo1Char"/>
     <w:qFormat/>
     <w:pPr>
       <w:keepNext/>
@@ -5978,11 +6622,11 @@
       <w:szCs w:val="24"/>
     </w:rPr>
   </w:style>
-  <w:style w:type="paragraph" w:styleId="Heading2">
+  <w:style w:type="paragraph" w:styleId="Ttulo2">
     <w:name w:val="heading 2"/>
-    <w:basedOn w:val="Heading1"/>
+    <w:basedOn w:val="Ttulo1"/>
     <w:next w:val="Normal"/>
-    <w:link w:val="Heading2Char"/>
+    <w:link w:val="Ttulo2Char"/>
     <w:qFormat/>
     <w:pPr>
       <w:numPr>
@@ -5996,9 +6640,9 @@
       <w:szCs w:val="20"/>
     </w:rPr>
   </w:style>
-  <w:style w:type="paragraph" w:styleId="Heading3">
+  <w:style w:type="paragraph" w:styleId="Ttulo3">
     <w:name w:val="heading 3"/>
-    <w:basedOn w:val="Heading1"/>
+    <w:basedOn w:val="Ttulo1"/>
     <w:next w:val="Normal"/>
     <w:qFormat/>
     <w:pPr>
@@ -6017,9 +6661,9 @@
       <w:szCs w:val="20"/>
     </w:rPr>
   </w:style>
-  <w:style w:type="paragraph" w:styleId="Heading4">
+  <w:style w:type="paragraph" w:styleId="Ttulo4">
     <w:name w:val="heading 4"/>
-    <w:basedOn w:val="Heading1"/>
+    <w:basedOn w:val="Ttulo1"/>
     <w:next w:val="Normal"/>
     <w:qFormat/>
     <w:pPr>
@@ -6036,7 +6680,7 @@
       <w:szCs w:val="20"/>
     </w:rPr>
   </w:style>
-  <w:style w:type="paragraph" w:styleId="Heading5">
+  <w:style w:type="paragraph" w:styleId="Ttulo5">
     <w:name w:val="heading 5"/>
     <w:basedOn w:val="Normal"/>
     <w:next w:val="Normal"/>
@@ -6051,7 +6695,7 @@
       <w:szCs w:val="22"/>
     </w:rPr>
   </w:style>
-  <w:style w:type="paragraph" w:styleId="Heading6">
+  <w:style w:type="paragraph" w:styleId="Ttulo6">
     <w:name w:val="heading 6"/>
     <w:basedOn w:val="Normal"/>
     <w:next w:val="Normal"/>
@@ -6068,7 +6712,7 @@
       <w:szCs w:val="22"/>
     </w:rPr>
   </w:style>
-  <w:style w:type="paragraph" w:styleId="Heading7">
+  <w:style w:type="paragraph" w:styleId="Ttulo7">
     <w:name w:val="heading 7"/>
     <w:basedOn w:val="Normal"/>
     <w:next w:val="Normal"/>
@@ -6079,7 +6723,7 @@
       <w:outlineLvl w:val="6"/>
     </w:pPr>
   </w:style>
-  <w:style w:type="paragraph" w:styleId="Heading8">
+  <w:style w:type="paragraph" w:styleId="Ttulo8">
     <w:name w:val="heading 8"/>
     <w:basedOn w:val="Normal"/>
     <w:next w:val="Normal"/>
@@ -6094,7 +6738,7 @@
       <w:iCs/>
     </w:rPr>
   </w:style>
-  <w:style w:type="paragraph" w:styleId="Heading9">
+  <w:style w:type="paragraph" w:styleId="Ttulo9">
     <w:name w:val="heading 9"/>
     <w:basedOn w:val="Normal"/>
     <w:next w:val="Normal"/>
@@ -6113,13 +6757,13 @@
       <w:szCs w:val="18"/>
     </w:rPr>
   </w:style>
-  <w:style w:type="character" w:default="1" w:styleId="DefaultParagraphFont">
+  <w:style w:type="character" w:default="1" w:styleId="Fontepargpadro">
     <w:name w:val="Default Paragraph Font"/>
     <w:uiPriority w:val="1"/>
     <w:semiHidden/>
     <w:unhideWhenUsed/>
   </w:style>
-  <w:style w:type="table" w:default="1" w:styleId="TableNormal">
+  <w:style w:type="table" w:default="1" w:styleId="Tabelanormal">
     <w:name w:val="Normal Table"/>
     <w:uiPriority w:val="99"/>
     <w:semiHidden/>
@@ -6134,7 +6778,7 @@
       </w:tblCellMar>
     </w:tblPr>
   </w:style>
-  <w:style w:type="numbering" w:default="1" w:styleId="NoList">
+  <w:style w:type="numbering" w:default="1" w:styleId="Semlista">
     <w:name w:val="No List"/>
     <w:uiPriority w:val="99"/>
     <w:semiHidden/>
@@ -6153,11 +6797,11 @@
       <w:lang w:val="en-AU"/>
     </w:rPr>
   </w:style>
-  <w:style w:type="paragraph" w:styleId="Title">
+  <w:style w:type="paragraph" w:styleId="Ttulo">
     <w:name w:val="Title"/>
     <w:basedOn w:val="Normal"/>
     <w:next w:val="Normal"/>
-    <w:link w:val="TitleChar"/>
+    <w:link w:val="TtuloChar"/>
     <w:qFormat/>
     <w:pPr>
       <w:spacing w:line="240" w:lineRule="auto"/>
@@ -6171,7 +6815,7 @@
       <w:szCs w:val="36"/>
     </w:rPr>
   </w:style>
-  <w:style w:type="paragraph" w:styleId="Subtitle">
+  <w:style w:type="paragraph" w:styleId="Subttulo">
     <w:name w:val="Subtitle"/>
     <w:basedOn w:val="Normal"/>
     <w:qFormat/>
@@ -6188,7 +6832,7 @@
       <w:lang w:val="en-AU"/>
     </w:rPr>
   </w:style>
-  <w:style w:type="paragraph" w:styleId="NormalIndent">
+  <w:style w:type="paragraph" w:styleId="Recuonormal">
     <w:name w:val="Normal Indent"/>
     <w:basedOn w:val="Normal"/>
     <w:semiHidden/>
@@ -6196,7 +6840,7 @@
       <w:ind w:left="900" w:hanging="900"/>
     </w:pPr>
   </w:style>
-  <w:style w:type="paragraph" w:styleId="TOC1">
+  <w:style w:type="paragraph" w:styleId="Sumrio1">
     <w:name w:val="toc 1"/>
     <w:basedOn w:val="Normal"/>
     <w:next w:val="Normal"/>
@@ -6210,7 +6854,7 @@
       <w:ind w:right="720"/>
     </w:pPr>
   </w:style>
-  <w:style w:type="paragraph" w:styleId="TOC2">
+  <w:style w:type="paragraph" w:styleId="Sumrio2">
     <w:name w:val="toc 2"/>
     <w:basedOn w:val="Normal"/>
     <w:next w:val="Normal"/>
@@ -6223,7 +6867,7 @@
       <w:ind w:left="432" w:right="720"/>
     </w:pPr>
   </w:style>
-  <w:style w:type="paragraph" w:styleId="TOC3">
+  <w:style w:type="paragraph" w:styleId="Sumrio3">
     <w:name w:val="toc 3"/>
     <w:basedOn w:val="Normal"/>
     <w:next w:val="Normal"/>
@@ -6237,7 +6881,7 @@
       <w:ind w:left="864"/>
     </w:pPr>
   </w:style>
-  <w:style w:type="paragraph" w:styleId="Header">
+  <w:style w:type="paragraph" w:styleId="Cabealho">
     <w:name w:val="header"/>
     <w:basedOn w:val="Normal"/>
     <w:semiHidden/>
@@ -6248,7 +6892,7 @@
       </w:tabs>
     </w:pPr>
   </w:style>
-  <w:style w:type="paragraph" w:styleId="Footer">
+  <w:style w:type="paragraph" w:styleId="Rodap">
     <w:name w:val="footer"/>
     <w:basedOn w:val="Normal"/>
     <w:semiHidden/>
@@ -6259,9 +6903,9 @@
       </w:tabs>
     </w:pPr>
   </w:style>
-  <w:style w:type="character" w:styleId="PageNumber">
+  <w:style w:type="character" w:styleId="Nmerodepgina">
     <w:name w:val="page number"/>
-    <w:basedOn w:val="DefaultParagraphFont"/>
+    <w:basedOn w:val="Fontepargpadro"/>
     <w:semiHidden/>
   </w:style>
   <w:style w:type="paragraph" w:customStyle="1" w:styleId="Bullet1">
@@ -6289,10 +6933,10 @@
       <w:spacing w:after="120"/>
     </w:pPr>
   </w:style>
-  <w:style w:type="paragraph" w:styleId="BodyText">
+  <w:style w:type="paragraph" w:styleId="Corpodetexto">
     <w:name w:val="Body Text"/>
     <w:basedOn w:val="Normal"/>
-    <w:link w:val="BodyTextChar"/>
+    <w:link w:val="CorpodetextoChar"/>
     <w:semiHidden/>
     <w:pPr>
       <w:keepLines/>
@@ -6300,7 +6944,7 @@
       <w:ind w:left="720"/>
     </w:pPr>
   </w:style>
-  <w:style w:type="paragraph" w:styleId="DocumentMap">
+  <w:style w:type="paragraph" w:styleId="MapadoDocumento">
     <w:name w:val="Document Map"/>
     <w:basedOn w:val="Normal"/>
     <w:semiHidden/>
@@ -6308,9 +6952,9 @@
       <w:shd w:val="clear" w:color="auto" w:fill="000080"/>
     </w:pPr>
   </w:style>
-  <w:style w:type="character" w:styleId="FootnoteReference">
+  <w:style w:type="character" w:styleId="Refdenotaderodap">
     <w:name w:val="footnote reference"/>
-    <w:basedOn w:val="DefaultParagraphFont"/>
+    <w:basedOn w:val="Fontepargpadro"/>
     <w:semiHidden/>
     <w:rPr>
       <w:sz w:val="20"/>
@@ -6318,7 +6962,7 @@
       <w:vertAlign w:val="superscript"/>
     </w:rPr>
   </w:style>
-  <w:style w:type="paragraph" w:styleId="FootnoteText">
+  <w:style w:type="paragraph" w:styleId="Textodenotaderodap">
     <w:name w:val="footnote text"/>
     <w:basedOn w:val="Normal"/>
     <w:semiHidden/>
@@ -6378,7 +7022,7 @@
       <w:jc w:val="both"/>
     </w:pPr>
   </w:style>
-  <w:style w:type="paragraph" w:styleId="TOC4">
+  <w:style w:type="paragraph" w:styleId="Sumrio4">
     <w:name w:val="toc 4"/>
     <w:basedOn w:val="Normal"/>
     <w:next w:val="Normal"/>
@@ -6388,7 +7032,7 @@
       <w:ind w:left="600"/>
     </w:pPr>
   </w:style>
-  <w:style w:type="paragraph" w:styleId="TOC5">
+  <w:style w:type="paragraph" w:styleId="Sumrio5">
     <w:name w:val="toc 5"/>
     <w:basedOn w:val="Normal"/>
     <w:next w:val="Normal"/>
@@ -6398,7 +7042,7 @@
       <w:ind w:left="800"/>
     </w:pPr>
   </w:style>
-  <w:style w:type="paragraph" w:styleId="TOC6">
+  <w:style w:type="paragraph" w:styleId="Sumrio6">
     <w:name w:val="toc 6"/>
     <w:basedOn w:val="Normal"/>
     <w:next w:val="Normal"/>
@@ -6408,7 +7052,7 @@
       <w:ind w:left="1000"/>
     </w:pPr>
   </w:style>
-  <w:style w:type="paragraph" w:styleId="TOC7">
+  <w:style w:type="paragraph" w:styleId="Sumrio7">
     <w:name w:val="toc 7"/>
     <w:basedOn w:val="Normal"/>
     <w:next w:val="Normal"/>
@@ -6418,7 +7062,7 @@
       <w:ind w:left="1200"/>
     </w:pPr>
   </w:style>
-  <w:style w:type="paragraph" w:styleId="TOC8">
+  <w:style w:type="paragraph" w:styleId="Sumrio8">
     <w:name w:val="toc 8"/>
     <w:basedOn w:val="Normal"/>
     <w:next w:val="Normal"/>
@@ -6428,7 +7072,7 @@
       <w:ind w:left="1400"/>
     </w:pPr>
   </w:style>
-  <w:style w:type="paragraph" w:styleId="TOC9">
+  <w:style w:type="paragraph" w:styleId="Sumrio9">
     <w:name w:val="toc 9"/>
     <w:basedOn w:val="Normal"/>
     <w:next w:val="Normal"/>
@@ -6438,7 +7082,7 @@
       <w:ind w:left="1600"/>
     </w:pPr>
   </w:style>
-  <w:style w:type="paragraph" w:styleId="BodyTextIndent">
+  <w:style w:type="paragraph" w:styleId="Recuodecorpodetexto">
     <w:name w:val="Body Text Indent"/>
     <w:basedOn w:val="Normal"/>
     <w:semiHidden/>
@@ -6478,7 +7122,7 @@
   <w:style w:type="paragraph" w:customStyle="1" w:styleId="InfoBlue">
     <w:name w:val="InfoBlue"/>
     <w:basedOn w:val="Normal"/>
-    <w:next w:val="BodyText"/>
+    <w:next w:val="Corpodetexto"/>
     <w:autoRedefine/>
     <w:pPr>
       <w:spacing w:after="120"/>
@@ -6492,16 +7136,16 @@
   </w:style>
   <w:style w:type="character" w:styleId="Hyperlink">
     <w:name w:val="Hyperlink"/>
-    <w:basedOn w:val="DefaultParagraphFont"/>
+    <w:basedOn w:val="Fontepargpadro"/>
     <w:semiHidden/>
     <w:rPr>
       <w:color w:val="0000FF"/>
       <w:u w:val="single"/>
     </w:rPr>
   </w:style>
-  <w:style w:type="character" w:styleId="FollowedHyperlink">
+  <w:style w:type="character" w:styleId="HiperlinkVisitado">
     <w:name w:val="FollowedHyperlink"/>
-    <w:basedOn w:val="DefaultParagraphFont"/>
+    <w:basedOn w:val="Fontepargpadro"/>
     <w:semiHidden/>
     <w:rPr>
       <w:color w:val="800080"/>
@@ -6510,11 +7154,11 @@
   </w:style>
   <w:style w:type="character" w:customStyle="1" w:styleId="tw4winNone">
     <w:name w:val="tw4winNone"/>
-    <w:basedOn w:val="DefaultParagraphFont"/>
+    <w:basedOn w:val="Fontepargpadro"/>
   </w:style>
   <w:style w:type="character" w:customStyle="1" w:styleId="tw4winExternal">
     <w:name w:val="tw4winExternal"/>
-    <w:basedOn w:val="DefaultParagraphFont"/>
+    <w:basedOn w:val="Fontepargpadro"/>
     <w:rPr>
       <w:rFonts w:ascii="Courier New" w:hAnsi="Courier New"/>
       <w:noProof/>
@@ -6523,7 +7167,7 @@
   </w:style>
   <w:style w:type="character" w:customStyle="1" w:styleId="tw4winInternal">
     <w:name w:val="tw4winInternal"/>
-    <w:basedOn w:val="DefaultParagraphFont"/>
+    <w:basedOn w:val="Fontepargpadro"/>
     <w:rPr>
       <w:rFonts w:ascii="Courier New" w:hAnsi="Courier New"/>
       <w:noProof/>
@@ -6580,10 +7224,10 @@
       <w:color w:val="800000"/>
     </w:rPr>
   </w:style>
-  <w:style w:type="paragraph" w:styleId="BalloonText">
+  <w:style w:type="paragraph" w:styleId="Textodebalo">
     <w:name w:val="Balloon Text"/>
     <w:basedOn w:val="Normal"/>
-    <w:link w:val="BalloonTextChar"/>
+    <w:link w:val="TextodebaloChar"/>
     <w:uiPriority w:val="99"/>
     <w:semiHidden/>
     <w:unhideWhenUsed/>
@@ -6597,10 +7241,10 @@
       <w:szCs w:val="16"/>
     </w:rPr>
   </w:style>
-  <w:style w:type="character" w:customStyle="1" w:styleId="BalloonTextChar">
-    <w:name w:val="Balloon Text Char"/>
-    <w:basedOn w:val="DefaultParagraphFont"/>
-    <w:link w:val="BalloonText"/>
+  <w:style w:type="character" w:customStyle="1" w:styleId="TextodebaloChar">
+    <w:name w:val="Texto de balão Char"/>
+    <w:basedOn w:val="Fontepargpadro"/>
+    <w:link w:val="Textodebalo"/>
     <w:uiPriority w:val="99"/>
     <w:semiHidden/>
     <w:rsid w:val="00736DED"/>
@@ -6614,10 +7258,10 @@
   </w:style>
   <w:style w:type="character" w:customStyle="1" w:styleId="apple-style-span">
     <w:name w:val="apple-style-span"/>
-    <w:basedOn w:val="DefaultParagraphFont"/>
+    <w:basedOn w:val="Fontepargpadro"/>
     <w:rsid w:val="00F83C78"/>
   </w:style>
-  <w:style w:type="paragraph" w:styleId="ListParagraph">
+  <w:style w:type="paragraph" w:styleId="PargrafodaLista">
     <w:name w:val="List Paragraph"/>
     <w:basedOn w:val="Normal"/>
     <w:uiPriority w:val="34"/>
@@ -6628,10 +7272,10 @@
       <w:contextualSpacing/>
     </w:pPr>
   </w:style>
-  <w:style w:type="character" w:customStyle="1" w:styleId="Heading1Char">
-    <w:name w:val="Heading 1 Char"/>
-    <w:basedOn w:val="DefaultParagraphFont"/>
-    <w:link w:val="Heading1"/>
+  <w:style w:type="character" w:customStyle="1" w:styleId="Ttulo1Char">
+    <w:name w:val="Título 1 Char"/>
+    <w:basedOn w:val="Fontepargpadro"/>
+    <w:link w:val="Ttulo1"/>
     <w:rsid w:val="00D4588E"/>
     <w:rPr>
       <w:rFonts w:ascii="Arial" w:hAnsi="Arial"/>
@@ -6643,10 +7287,10 @@
       <w:lang w:val="en-US" w:eastAsia="en-US"/>
     </w:rPr>
   </w:style>
-  <w:style w:type="character" w:customStyle="1" w:styleId="Heading2Char">
-    <w:name w:val="Heading 2 Char"/>
-    <w:basedOn w:val="DefaultParagraphFont"/>
-    <w:link w:val="Heading2"/>
+  <w:style w:type="character" w:customStyle="1" w:styleId="Ttulo2Char">
+    <w:name w:val="Título 2 Char"/>
+    <w:basedOn w:val="Fontepargpadro"/>
+    <w:link w:val="Ttulo2"/>
     <w:rsid w:val="00D4588E"/>
     <w:rPr>
       <w:rFonts w:ascii="Arial" w:hAnsi="Arial"/>
@@ -6656,10 +7300,10 @@
       <w:lang w:val="en-US" w:eastAsia="en-US"/>
     </w:rPr>
   </w:style>
-  <w:style w:type="character" w:customStyle="1" w:styleId="TitleChar">
-    <w:name w:val="Title Char"/>
-    <w:basedOn w:val="DefaultParagraphFont"/>
-    <w:link w:val="Title"/>
+  <w:style w:type="character" w:customStyle="1" w:styleId="TtuloChar">
+    <w:name w:val="Título Char"/>
+    <w:basedOn w:val="Fontepargpadro"/>
+    <w:link w:val="Ttulo"/>
     <w:rsid w:val="00D4588E"/>
     <w:rPr>
       <w:rFonts w:ascii="Arial" w:hAnsi="Arial"/>
@@ -6671,10 +7315,10 @@
       <w:lang w:val="en-US" w:eastAsia="en-US"/>
     </w:rPr>
   </w:style>
-  <w:style w:type="character" w:customStyle="1" w:styleId="BodyTextChar">
-    <w:name w:val="Body Text Char"/>
-    <w:basedOn w:val="DefaultParagraphFont"/>
-    <w:link w:val="BodyText"/>
+  <w:style w:type="character" w:customStyle="1" w:styleId="CorpodetextoChar">
+    <w:name w:val="Corpo de texto Char"/>
+    <w:basedOn w:val="Fontepargpadro"/>
+    <w:link w:val="Corpodetexto"/>
     <w:semiHidden/>
     <w:rsid w:val="00D4588E"/>
     <w:rPr>
@@ -6682,7 +7326,7 @@
       <w:lang w:val="en-US" w:eastAsia="en-US"/>
     </w:rPr>
   </w:style>
-  <w:style w:type="paragraph" w:styleId="Caption">
+  <w:style w:type="paragraph" w:styleId="Legenda">
     <w:name w:val="caption"/>
     <w:basedOn w:val="Normal"/>
     <w:next w:val="Normal"/>
@@ -6870,11 +7514,11 @@
       <w:lang w:val="en-US" w:eastAsia="en-US"/>
     </w:rPr>
   </w:style>
-  <w:style w:type="paragraph" w:styleId="Heading1">
+  <w:style w:type="paragraph" w:styleId="Ttulo1">
     <w:name w:val="heading 1"/>
     <w:basedOn w:val="Normal"/>
     <w:next w:val="Normal"/>
-    <w:link w:val="Heading1Char"/>
+    <w:link w:val="Ttulo1Char"/>
     <w:qFormat/>
     <w:pPr>
       <w:keepNext/>
@@ -6890,11 +7534,11 @@
       <w:szCs w:val="24"/>
     </w:rPr>
   </w:style>
-  <w:style w:type="paragraph" w:styleId="Heading2">
+  <w:style w:type="paragraph" w:styleId="Ttulo2">
     <w:name w:val="heading 2"/>
-    <w:basedOn w:val="Heading1"/>
+    <w:basedOn w:val="Ttulo1"/>
     <w:next w:val="Normal"/>
-    <w:link w:val="Heading2Char"/>
+    <w:link w:val="Ttulo2Char"/>
     <w:qFormat/>
     <w:pPr>
       <w:numPr>
@@ -6908,9 +7552,9 @@
       <w:szCs w:val="20"/>
     </w:rPr>
   </w:style>
-  <w:style w:type="paragraph" w:styleId="Heading3">
+  <w:style w:type="paragraph" w:styleId="Ttulo3">
     <w:name w:val="heading 3"/>
-    <w:basedOn w:val="Heading1"/>
+    <w:basedOn w:val="Ttulo1"/>
     <w:next w:val="Normal"/>
     <w:qFormat/>
     <w:pPr>
@@ -6929,9 +7573,9 @@
       <w:szCs w:val="20"/>
     </w:rPr>
   </w:style>
-  <w:style w:type="paragraph" w:styleId="Heading4">
+  <w:style w:type="paragraph" w:styleId="Ttulo4">
     <w:name w:val="heading 4"/>
-    <w:basedOn w:val="Heading1"/>
+    <w:basedOn w:val="Ttulo1"/>
     <w:next w:val="Normal"/>
     <w:qFormat/>
     <w:pPr>
@@ -6948,7 +7592,7 @@
       <w:szCs w:val="20"/>
     </w:rPr>
   </w:style>
-  <w:style w:type="paragraph" w:styleId="Heading5">
+  <w:style w:type="paragraph" w:styleId="Ttulo5">
     <w:name w:val="heading 5"/>
     <w:basedOn w:val="Normal"/>
     <w:next w:val="Normal"/>
@@ -6963,7 +7607,7 @@
       <w:szCs w:val="22"/>
     </w:rPr>
   </w:style>
-  <w:style w:type="paragraph" w:styleId="Heading6">
+  <w:style w:type="paragraph" w:styleId="Ttulo6">
     <w:name w:val="heading 6"/>
     <w:basedOn w:val="Normal"/>
     <w:next w:val="Normal"/>
@@ -6980,7 +7624,7 @@
       <w:szCs w:val="22"/>
     </w:rPr>
   </w:style>
-  <w:style w:type="paragraph" w:styleId="Heading7">
+  <w:style w:type="paragraph" w:styleId="Ttulo7">
     <w:name w:val="heading 7"/>
     <w:basedOn w:val="Normal"/>
     <w:next w:val="Normal"/>
@@ -6991,7 +7635,7 @@
       <w:outlineLvl w:val="6"/>
     </w:pPr>
   </w:style>
-  <w:style w:type="paragraph" w:styleId="Heading8">
+  <w:style w:type="paragraph" w:styleId="Ttulo8">
     <w:name w:val="heading 8"/>
     <w:basedOn w:val="Normal"/>
     <w:next w:val="Normal"/>
@@ -7006,7 +7650,7 @@
       <w:iCs/>
     </w:rPr>
   </w:style>
-  <w:style w:type="paragraph" w:styleId="Heading9">
+  <w:style w:type="paragraph" w:styleId="Ttulo9">
     <w:name w:val="heading 9"/>
     <w:basedOn w:val="Normal"/>
     <w:next w:val="Normal"/>
@@ -7025,13 +7669,13 @@
       <w:szCs w:val="18"/>
     </w:rPr>
   </w:style>
-  <w:style w:type="character" w:default="1" w:styleId="DefaultParagraphFont">
+  <w:style w:type="character" w:default="1" w:styleId="Fontepargpadro">
     <w:name w:val="Default Paragraph Font"/>
     <w:uiPriority w:val="1"/>
     <w:semiHidden/>
     <w:unhideWhenUsed/>
   </w:style>
-  <w:style w:type="table" w:default="1" w:styleId="TableNormal">
+  <w:style w:type="table" w:default="1" w:styleId="Tabelanormal">
     <w:name w:val="Normal Table"/>
     <w:uiPriority w:val="99"/>
     <w:semiHidden/>
@@ -7046,7 +7690,7 @@
       </w:tblCellMar>
     </w:tblPr>
   </w:style>
-  <w:style w:type="numbering" w:default="1" w:styleId="NoList">
+  <w:style w:type="numbering" w:default="1" w:styleId="Semlista">
     <w:name w:val="No List"/>
     <w:uiPriority w:val="99"/>
     <w:semiHidden/>
@@ -7065,11 +7709,11 @@
       <w:lang w:val="en-AU"/>
     </w:rPr>
   </w:style>
-  <w:style w:type="paragraph" w:styleId="Title">
+  <w:style w:type="paragraph" w:styleId="Ttulo">
     <w:name w:val="Title"/>
     <w:basedOn w:val="Normal"/>
     <w:next w:val="Normal"/>
-    <w:link w:val="TitleChar"/>
+    <w:link w:val="TtuloChar"/>
     <w:qFormat/>
     <w:pPr>
       <w:spacing w:line="240" w:lineRule="auto"/>
@@ -7083,7 +7727,7 @@
       <w:szCs w:val="36"/>
     </w:rPr>
   </w:style>
-  <w:style w:type="paragraph" w:styleId="Subtitle">
+  <w:style w:type="paragraph" w:styleId="Subttulo">
     <w:name w:val="Subtitle"/>
     <w:basedOn w:val="Normal"/>
     <w:qFormat/>
@@ -7100,7 +7744,7 @@
       <w:lang w:val="en-AU"/>
     </w:rPr>
   </w:style>
-  <w:style w:type="paragraph" w:styleId="NormalIndent">
+  <w:style w:type="paragraph" w:styleId="Recuonormal">
     <w:name w:val="Normal Indent"/>
     <w:basedOn w:val="Normal"/>
     <w:semiHidden/>
@@ -7108,7 +7752,7 @@
       <w:ind w:left="900" w:hanging="900"/>
     </w:pPr>
   </w:style>
-  <w:style w:type="paragraph" w:styleId="TOC1">
+  <w:style w:type="paragraph" w:styleId="Sumrio1">
     <w:name w:val="toc 1"/>
     <w:basedOn w:val="Normal"/>
     <w:next w:val="Normal"/>
@@ -7122,7 +7766,7 @@
       <w:ind w:right="720"/>
     </w:pPr>
   </w:style>
-  <w:style w:type="paragraph" w:styleId="TOC2">
+  <w:style w:type="paragraph" w:styleId="Sumrio2">
     <w:name w:val="toc 2"/>
     <w:basedOn w:val="Normal"/>
     <w:next w:val="Normal"/>
@@ -7135,7 +7779,7 @@
       <w:ind w:left="432" w:right="720"/>
     </w:pPr>
   </w:style>
-  <w:style w:type="paragraph" w:styleId="TOC3">
+  <w:style w:type="paragraph" w:styleId="Sumrio3">
     <w:name w:val="toc 3"/>
     <w:basedOn w:val="Normal"/>
     <w:next w:val="Normal"/>
@@ -7149,7 +7793,7 @@
       <w:ind w:left="864"/>
     </w:pPr>
   </w:style>
-  <w:style w:type="paragraph" w:styleId="Header">
+  <w:style w:type="paragraph" w:styleId="Cabealho">
     <w:name w:val="header"/>
     <w:basedOn w:val="Normal"/>
     <w:semiHidden/>
@@ -7160,7 +7804,7 @@
       </w:tabs>
     </w:pPr>
   </w:style>
-  <w:style w:type="paragraph" w:styleId="Footer">
+  <w:style w:type="paragraph" w:styleId="Rodap">
     <w:name w:val="footer"/>
     <w:basedOn w:val="Normal"/>
     <w:semiHidden/>
@@ -7171,9 +7815,9 @@
       </w:tabs>
     </w:pPr>
   </w:style>
-  <w:style w:type="character" w:styleId="PageNumber">
+  <w:style w:type="character" w:styleId="Nmerodepgina">
     <w:name w:val="page number"/>
-    <w:basedOn w:val="DefaultParagraphFont"/>
+    <w:basedOn w:val="Fontepargpadro"/>
     <w:semiHidden/>
   </w:style>
   <w:style w:type="paragraph" w:customStyle="1" w:styleId="Bullet1">
@@ -7201,10 +7845,10 @@
       <w:spacing w:after="120"/>
     </w:pPr>
   </w:style>
-  <w:style w:type="paragraph" w:styleId="BodyText">
+  <w:style w:type="paragraph" w:styleId="Corpodetexto">
     <w:name w:val="Body Text"/>
     <w:basedOn w:val="Normal"/>
-    <w:link w:val="BodyTextChar"/>
+    <w:link w:val="CorpodetextoChar"/>
     <w:semiHidden/>
     <w:pPr>
       <w:keepLines/>
@@ -7212,7 +7856,7 @@
       <w:ind w:left="720"/>
     </w:pPr>
   </w:style>
-  <w:style w:type="paragraph" w:styleId="DocumentMap">
+  <w:style w:type="paragraph" w:styleId="MapadoDocumento">
     <w:name w:val="Document Map"/>
     <w:basedOn w:val="Normal"/>
     <w:semiHidden/>
@@ -7220,9 +7864,9 @@
       <w:shd w:val="clear" w:color="auto" w:fill="000080"/>
     </w:pPr>
   </w:style>
-  <w:style w:type="character" w:styleId="FootnoteReference">
+  <w:style w:type="character" w:styleId="Refdenotaderodap">
     <w:name w:val="footnote reference"/>
-    <w:basedOn w:val="DefaultParagraphFont"/>
+    <w:basedOn w:val="Fontepargpadro"/>
     <w:semiHidden/>
     <w:rPr>
       <w:sz w:val="20"/>
@@ -7230,7 +7874,7 @@
       <w:vertAlign w:val="superscript"/>
     </w:rPr>
   </w:style>
-  <w:style w:type="paragraph" w:styleId="FootnoteText">
+  <w:style w:type="paragraph" w:styleId="Textodenotaderodap">
     <w:name w:val="footnote text"/>
     <w:basedOn w:val="Normal"/>
     <w:semiHidden/>
@@ -7290,7 +7934,7 @@
       <w:jc w:val="both"/>
     </w:pPr>
   </w:style>
-  <w:style w:type="paragraph" w:styleId="TOC4">
+  <w:style w:type="paragraph" w:styleId="Sumrio4">
     <w:name w:val="toc 4"/>
     <w:basedOn w:val="Normal"/>
     <w:next w:val="Normal"/>
@@ -7300,7 +7944,7 @@
       <w:ind w:left="600"/>
     </w:pPr>
   </w:style>
-  <w:style w:type="paragraph" w:styleId="TOC5">
+  <w:style w:type="paragraph" w:styleId="Sumrio5">
     <w:name w:val="toc 5"/>
     <w:basedOn w:val="Normal"/>
     <w:next w:val="Normal"/>
@@ -7310,7 +7954,7 @@
       <w:ind w:left="800"/>
     </w:pPr>
   </w:style>
-  <w:style w:type="paragraph" w:styleId="TOC6">
+  <w:style w:type="paragraph" w:styleId="Sumrio6">
     <w:name w:val="toc 6"/>
     <w:basedOn w:val="Normal"/>
     <w:next w:val="Normal"/>
@@ -7320,7 +7964,7 @@
       <w:ind w:left="1000"/>
     </w:pPr>
   </w:style>
-  <w:style w:type="paragraph" w:styleId="TOC7">
+  <w:style w:type="paragraph" w:styleId="Sumrio7">
     <w:name w:val="toc 7"/>
     <w:basedOn w:val="Normal"/>
     <w:next w:val="Normal"/>
@@ -7330,7 +7974,7 @@
       <w:ind w:left="1200"/>
     </w:pPr>
   </w:style>
-  <w:style w:type="paragraph" w:styleId="TOC8">
+  <w:style w:type="paragraph" w:styleId="Sumrio8">
     <w:name w:val="toc 8"/>
     <w:basedOn w:val="Normal"/>
     <w:next w:val="Normal"/>
@@ -7340,7 +7984,7 @@
       <w:ind w:left="1400"/>
     </w:pPr>
   </w:style>
-  <w:style w:type="paragraph" w:styleId="TOC9">
+  <w:style w:type="paragraph" w:styleId="Sumrio9">
     <w:name w:val="toc 9"/>
     <w:basedOn w:val="Normal"/>
     <w:next w:val="Normal"/>
@@ -7350,7 +7994,7 @@
       <w:ind w:left="1600"/>
     </w:pPr>
   </w:style>
-  <w:style w:type="paragraph" w:styleId="BodyTextIndent">
+  <w:style w:type="paragraph" w:styleId="Recuodecorpodetexto">
     <w:name w:val="Body Text Indent"/>
     <w:basedOn w:val="Normal"/>
     <w:semiHidden/>
@@ -7390,7 +8034,7 @@
   <w:style w:type="paragraph" w:customStyle="1" w:styleId="InfoBlue">
     <w:name w:val="InfoBlue"/>
     <w:basedOn w:val="Normal"/>
-    <w:next w:val="BodyText"/>
+    <w:next w:val="Corpodetexto"/>
     <w:autoRedefine/>
     <w:pPr>
       <w:spacing w:after="120"/>
@@ -7404,16 +8048,16 @@
   </w:style>
   <w:style w:type="character" w:styleId="Hyperlink">
     <w:name w:val="Hyperlink"/>
-    <w:basedOn w:val="DefaultParagraphFont"/>
+    <w:basedOn w:val="Fontepargpadro"/>
     <w:semiHidden/>
     <w:rPr>
       <w:color w:val="0000FF"/>
       <w:u w:val="single"/>
     </w:rPr>
   </w:style>
-  <w:style w:type="character" w:styleId="FollowedHyperlink">
+  <w:style w:type="character" w:styleId="HiperlinkVisitado">
     <w:name w:val="FollowedHyperlink"/>
-    <w:basedOn w:val="DefaultParagraphFont"/>
+    <w:basedOn w:val="Fontepargpadro"/>
     <w:semiHidden/>
     <w:rPr>
       <w:color w:val="800080"/>
@@ -7422,11 +8066,11 @@
   </w:style>
   <w:style w:type="character" w:customStyle="1" w:styleId="tw4winNone">
     <w:name w:val="tw4winNone"/>
-    <w:basedOn w:val="DefaultParagraphFont"/>
+    <w:basedOn w:val="Fontepargpadro"/>
   </w:style>
   <w:style w:type="character" w:customStyle="1" w:styleId="tw4winExternal">
     <w:name w:val="tw4winExternal"/>
-    <w:basedOn w:val="DefaultParagraphFont"/>
+    <w:basedOn w:val="Fontepargpadro"/>
     <w:rPr>
       <w:rFonts w:ascii="Courier New" w:hAnsi="Courier New"/>
       <w:noProof/>
@@ -7435,7 +8079,7 @@
   </w:style>
   <w:style w:type="character" w:customStyle="1" w:styleId="tw4winInternal">
     <w:name w:val="tw4winInternal"/>
-    <w:basedOn w:val="DefaultParagraphFont"/>
+    <w:basedOn w:val="Fontepargpadro"/>
     <w:rPr>
       <w:rFonts w:ascii="Courier New" w:hAnsi="Courier New"/>
       <w:noProof/>
@@ -7492,10 +8136,10 @@
       <w:color w:val="800000"/>
     </w:rPr>
   </w:style>
-  <w:style w:type="paragraph" w:styleId="BalloonText">
+  <w:style w:type="paragraph" w:styleId="Textodebalo">
     <w:name w:val="Balloon Text"/>
     <w:basedOn w:val="Normal"/>
-    <w:link w:val="BalloonTextChar"/>
+    <w:link w:val="TextodebaloChar"/>
     <w:uiPriority w:val="99"/>
     <w:semiHidden/>
     <w:unhideWhenUsed/>
@@ -7509,10 +8153,10 @@
       <w:szCs w:val="16"/>
     </w:rPr>
   </w:style>
-  <w:style w:type="character" w:customStyle="1" w:styleId="BalloonTextChar">
-    <w:name w:val="Balloon Text Char"/>
-    <w:basedOn w:val="DefaultParagraphFont"/>
-    <w:link w:val="BalloonText"/>
+  <w:style w:type="character" w:customStyle="1" w:styleId="TextodebaloChar">
+    <w:name w:val="Texto de balão Char"/>
+    <w:basedOn w:val="Fontepargpadro"/>
+    <w:link w:val="Textodebalo"/>
     <w:uiPriority w:val="99"/>
     <w:semiHidden/>
     <w:rsid w:val="00736DED"/>
@@ -7526,10 +8170,10 @@
   </w:style>
   <w:style w:type="character" w:customStyle="1" w:styleId="apple-style-span">
     <w:name w:val="apple-style-span"/>
-    <w:basedOn w:val="DefaultParagraphFont"/>
+    <w:basedOn w:val="Fontepargpadro"/>
     <w:rsid w:val="00F83C78"/>
   </w:style>
-  <w:style w:type="paragraph" w:styleId="ListParagraph">
+  <w:style w:type="paragraph" w:styleId="PargrafodaLista">
     <w:name w:val="List Paragraph"/>
     <w:basedOn w:val="Normal"/>
     <w:uiPriority w:val="34"/>
@@ -7540,10 +8184,10 @@
       <w:contextualSpacing/>
     </w:pPr>
   </w:style>
-  <w:style w:type="character" w:customStyle="1" w:styleId="Heading1Char">
-    <w:name w:val="Heading 1 Char"/>
-    <w:basedOn w:val="DefaultParagraphFont"/>
-    <w:link w:val="Heading1"/>
+  <w:style w:type="character" w:customStyle="1" w:styleId="Ttulo1Char">
+    <w:name w:val="Título 1 Char"/>
+    <w:basedOn w:val="Fontepargpadro"/>
+    <w:link w:val="Ttulo1"/>
     <w:rsid w:val="00D4588E"/>
     <w:rPr>
       <w:rFonts w:ascii="Arial" w:hAnsi="Arial"/>
@@ -7555,10 +8199,10 @@
       <w:lang w:val="en-US" w:eastAsia="en-US"/>
     </w:rPr>
   </w:style>
-  <w:style w:type="character" w:customStyle="1" w:styleId="Heading2Char">
-    <w:name w:val="Heading 2 Char"/>
-    <w:basedOn w:val="DefaultParagraphFont"/>
-    <w:link w:val="Heading2"/>
+  <w:style w:type="character" w:customStyle="1" w:styleId="Ttulo2Char">
+    <w:name w:val="Título 2 Char"/>
+    <w:basedOn w:val="Fontepargpadro"/>
+    <w:link w:val="Ttulo2"/>
     <w:rsid w:val="00D4588E"/>
     <w:rPr>
       <w:rFonts w:ascii="Arial" w:hAnsi="Arial"/>
@@ -7568,10 +8212,10 @@
       <w:lang w:val="en-US" w:eastAsia="en-US"/>
     </w:rPr>
   </w:style>
-  <w:style w:type="character" w:customStyle="1" w:styleId="TitleChar">
-    <w:name w:val="Title Char"/>
-    <w:basedOn w:val="DefaultParagraphFont"/>
-    <w:link w:val="Title"/>
+  <w:style w:type="character" w:customStyle="1" w:styleId="TtuloChar">
+    <w:name w:val="Título Char"/>
+    <w:basedOn w:val="Fontepargpadro"/>
+    <w:link w:val="Ttulo"/>
     <w:rsid w:val="00D4588E"/>
     <w:rPr>
       <w:rFonts w:ascii="Arial" w:hAnsi="Arial"/>
@@ -7583,10 +8227,10 @@
       <w:lang w:val="en-US" w:eastAsia="en-US"/>
     </w:rPr>
   </w:style>
-  <w:style w:type="character" w:customStyle="1" w:styleId="BodyTextChar">
-    <w:name w:val="Body Text Char"/>
-    <w:basedOn w:val="DefaultParagraphFont"/>
-    <w:link w:val="BodyText"/>
+  <w:style w:type="character" w:customStyle="1" w:styleId="CorpodetextoChar">
+    <w:name w:val="Corpo de texto Char"/>
+    <w:basedOn w:val="Fontepargpadro"/>
+    <w:link w:val="Corpodetexto"/>
     <w:semiHidden/>
     <w:rsid w:val="00D4588E"/>
     <w:rPr>
@@ -7594,7 +8238,7 @@
       <w:lang w:val="en-US" w:eastAsia="en-US"/>
     </w:rPr>
   </w:style>
-  <w:style w:type="paragraph" w:styleId="Caption">
+  <w:style w:type="paragraph" w:styleId="Legenda">
     <w:name w:val="caption"/>
     <w:basedOn w:val="Normal"/>
     <w:next w:val="Normal"/>
@@ -7906,7 +8550,7 @@
 </file>
 
 <file path=customXml/itemProps1.xml><?xml version="1.0" encoding="utf-8"?>
-<ds:datastoreItem xmlns:ds="http://schemas.openxmlformats.org/officeDocument/2006/customXml" ds:itemID="{9A563C23-37D1-4D61-A4EF-D83A15D63BF7}">
+<ds:datastoreItem xmlns:ds="http://schemas.openxmlformats.org/officeDocument/2006/customXml" ds:itemID="{1DE6F144-A4B9-445A-BD14-CBE9BE78C271}">
   <ds:schemaRefs>
     <ds:schemaRef ds:uri="http://schemas.openxmlformats.org/officeDocument/2006/bibliography"/>
   </ds:schemaRefs>

</xml_diff>